<commit_message>
Fixed wording issues in the paper
</commit_message>
<xml_diff>
--- a/paper/HearingAidAppThesis.docx
+++ b/paper/HearingAidAppThesis.docx
@@ -2,6 +2,8 @@
 <file path=word/document.xml><?xml version="1.0" encoding="utf-8"?>
 <w:document xmlns:wpc="http://schemas.microsoft.com/office/word/2010/wordprocessingCanvas" xmlns:cx="http://schemas.microsoft.com/office/drawing/2014/chartex" xmlns:cx1="http://schemas.microsoft.com/office/drawing/2015/9/8/chartex" xmlns:cx2="http://schemas.microsoft.com/office/drawing/2015/10/21/chartex" xmlns:cx3="http://schemas.microsoft.com/office/drawing/2016/5/9/chartex" xmlns:cx4="http://schemas.microsoft.com/office/drawing/2016/5/10/chartex" xmlns:cx5="http://schemas.microsoft.com/office/drawing/2016/5/11/chartex" xmlns:cx6="http://schemas.microsoft.com/office/drawing/2016/5/12/chartex" xmlns:cx7="http://schemas.microsoft.com/office/drawing/2016/5/13/chartex" xmlns:cx8="http://schemas.microsoft.com/office/drawing/2016/5/14/chartex" xmlns:mc="http://schemas.openxmlformats.org/markup-compatibility/2006" xmlns:aink="http://schemas.microsoft.com/office/drawing/2016/ink" xmlns:am3d="http://schemas.microsoft.com/office/drawing/2017/model3d" xmlns:o="urn:schemas-microsoft-com:office:office" xmlns:r="http://schemas.openxmlformats.org/officeDocument/2006/relationships" xmlns:m="http://schemas.openxmlformats.org/officeDocument/2006/math" xmlns:v="urn:schemas-microsoft-com:vml" xmlns:wp14="http://schemas.microsoft.com/office/word/2010/wordprocessingDrawing" xmlns:wp="http://schemas.openxmlformats.org/drawingml/2006/wordprocessingDrawing" xmlns:w10="urn:schemas-microsoft-com:office:word" xmlns:w="http://schemas.openxmlformats.org/wordprocessingml/2006/main" xmlns:w14="http://schemas.microsoft.com/office/word/2010/wordml" xmlns:w15="http://schemas.microsoft.com/office/word/2012/wordml" xmlns:w16cid="http://schemas.microsoft.com/office/word/2016/wordml/cid" xmlns:w16se="http://schemas.microsoft.com/office/word/2015/wordml/symex" xmlns:wpg="http://schemas.microsoft.com/office/word/2010/wordprocessingGroup" xmlns:wpi="http://schemas.microsoft.com/office/word/2010/wordprocessingInk" xmlns:wne="http://schemas.microsoft.com/office/word/2006/wordml" xmlns:wps="http://schemas.microsoft.com/office/word/2010/wordprocessingShape" mc:Ignorable="w14 w15 w16se w16cid wp14">
   <w:body>
+    <w:bookmarkStart w:id="0" w:name="_GoBack" w:displacedByCustomXml="next"/>
+    <w:bookmarkEnd w:id="0" w:displacedByCustomXml="next"/>
     <w:sdt>
       <w:sdtPr>
         <w:rPr>
@@ -13,7 +15,6 @@
           <w:docPartUnique/>
         </w:docPartObj>
       </w:sdtPr>
-      <w:sdtEndPr/>
       <w:sdtContent>
         <w:p>
           <w:pPr>
@@ -206,7 +207,6 @@
                                       <w:dataBinding w:prefixMappings="xmlns:ns0='http://purl.org/dc/elements/1.1/' xmlns:ns1='http://schemas.openxmlformats.org/package/2006/metadata/core-properties' " w:xpath="/ns1:coreProperties[1]/ns0:title[1]" w:storeItemID="{6C3C8BC8-F283-45AE-878A-BAB7291924A1}"/>
                                       <w:text/>
                                     </w:sdtPr>
-                                    <w:sdtEndPr/>
                                     <w:sdtContent>
                                       <w:r>
                                         <w:rPr>
@@ -389,7 +389,6 @@
                                 <w:dataBinding w:prefixMappings="xmlns:ns0='http://purl.org/dc/elements/1.1/' xmlns:ns1='http://schemas.openxmlformats.org/package/2006/metadata/core-properties' " w:xpath="/ns1:coreProperties[1]/ns0:title[1]" w:storeItemID="{6C3C8BC8-F283-45AE-878A-BAB7291924A1}"/>
                                 <w:text/>
                               </w:sdtPr>
-                              <w:sdtEndPr/>
                               <w:sdtContent>
                                 <w:r>
                                   <w:rPr>
@@ -503,7 +502,6 @@
                                   <w:dataBinding w:prefixMappings="xmlns:ns0='http://purl.org/dc/elements/1.1/' xmlns:ns1='http://schemas.openxmlformats.org/package/2006/metadata/core-properties' " w:xpath="/ns1:coreProperties[1]/ns0:creator[1]" w:storeItemID="{6C3C8BC8-F283-45AE-878A-BAB7291924A1}"/>
                                   <w:text/>
                                 </w:sdtPr>
-                                <w:sdtEndPr/>
                                 <w:sdtContent>
                                   <w:p>
                                     <w:pPr>
@@ -571,7 +569,6 @@
                             <w:dataBinding w:prefixMappings="xmlns:ns0='http://purl.org/dc/elements/1.1/' xmlns:ns1='http://schemas.openxmlformats.org/package/2006/metadata/core-properties' " w:xpath="/ns1:coreProperties[1]/ns0:creator[1]" w:storeItemID="{6C3C8BC8-F283-45AE-878A-BAB7291924A1}"/>
                             <w:text/>
                           </w:sdtPr>
-                          <w:sdtEndPr/>
                           <w:sdtContent>
                             <w:p>
                               <w:pPr>
@@ -690,7 +687,6 @@
                                     <w:calendar w:val="gregorian"/>
                                   </w:date>
                                 </w:sdtPr>
-                                <w:sdtEndPr/>
                                 <w:sdtContent>
                                   <w:p>
                                     <w:pPr>
@@ -757,7 +753,6 @@
                               <w:calendar w:val="gregorian"/>
                             </w:date>
                           </w:sdtPr>
-                          <w:sdtEndPr/>
                           <w:sdtContent>
                             <w:p>
                               <w:pPr>
@@ -829,7 +824,7 @@
         <w:rPr>
           <w:rFonts w:eastAsiaTheme="minorEastAsia"/>
           <w:noProof/>
-          <w:lang w:val="en-GB" w:eastAsia="de-DE"/>
+          <w:lang w:eastAsia="de-DE"/>
         </w:rPr>
       </w:pPr>
       <w:r>
@@ -850,7 +845,7 @@
         </w:rPr>
         <w:fldChar w:fldCharType="separate"/>
       </w:r>
-      <w:hyperlink w:anchor="_Toc504254396" w:history="1">
+      <w:hyperlink w:anchor="_Toc506684670" w:history="1">
         <w:r>
           <w:rPr>
             <w:rStyle w:val="Hyperlink"/>
@@ -863,7 +858,7 @@
           <w:rPr>
             <w:rFonts w:eastAsiaTheme="minorEastAsia"/>
             <w:noProof/>
-            <w:lang w:val="en-GB" w:eastAsia="de-DE"/>
+            <w:lang w:eastAsia="de-DE"/>
           </w:rPr>
           <w:tab/>
         </w:r>
@@ -879,7 +874,6 @@
           <w:rPr>
             <w:noProof/>
             <w:webHidden/>
-            <w:lang w:val="en-GB"/>
           </w:rPr>
           <w:tab/>
         </w:r>
@@ -887,7 +881,6 @@
           <w:rPr>
             <w:noProof/>
             <w:webHidden/>
-            <w:lang w:val="en-GB"/>
           </w:rPr>
           <w:fldChar w:fldCharType="begin"/>
         </w:r>
@@ -895,22 +888,19 @@
           <w:rPr>
             <w:noProof/>
             <w:webHidden/>
-            <w:lang w:val="en-GB"/>
-          </w:rPr>
-          <w:instrText xml:space="preserve"> PAGEREF _Toc504254396 \h </w:instrText>
+          </w:rPr>
+          <w:instrText xml:space="preserve"> PAGEREF _Toc506684670 \h </w:instrText>
         </w:r>
         <w:r>
           <w:rPr>
             <w:noProof/>
             <w:webHidden/>
-            <w:lang w:val="en-GB"/>
           </w:rPr>
         </w:r>
         <w:r>
           <w:rPr>
             <w:noProof/>
             <w:webHidden/>
-            <w:lang w:val="en-GB"/>
           </w:rPr>
           <w:fldChar w:fldCharType="separate"/>
         </w:r>
@@ -918,7 +908,6 @@
           <w:rPr>
             <w:noProof/>
             <w:webHidden/>
-            <w:lang w:val="en-GB"/>
           </w:rPr>
           <w:t>2</w:t>
         </w:r>
@@ -926,7 +915,6 @@
           <w:rPr>
             <w:noProof/>
             <w:webHidden/>
-            <w:lang w:val="en-GB"/>
           </w:rPr>
           <w:fldChar w:fldCharType="end"/>
         </w:r>
@@ -942,10 +930,10 @@
         <w:rPr>
           <w:rFonts w:eastAsiaTheme="minorEastAsia"/>
           <w:noProof/>
-          <w:lang w:val="en-GB" w:eastAsia="de-DE"/>
-        </w:rPr>
-      </w:pPr>
-      <w:hyperlink w:anchor="_Toc504254397" w:history="1">
+          <w:lang w:eastAsia="de-DE"/>
+        </w:rPr>
+      </w:pPr>
+      <w:hyperlink w:anchor="_Toc506684671" w:history="1">
         <w:r>
           <w:rPr>
             <w:rStyle w:val="Hyperlink"/>
@@ -958,7 +946,7 @@
           <w:rPr>
             <w:rFonts w:eastAsiaTheme="minorEastAsia"/>
             <w:noProof/>
-            <w:lang w:val="en-GB" w:eastAsia="de-DE"/>
+            <w:lang w:eastAsia="de-DE"/>
           </w:rPr>
           <w:tab/>
         </w:r>
@@ -974,7 +962,6 @@
           <w:rPr>
             <w:noProof/>
             <w:webHidden/>
-            <w:lang w:val="en-GB"/>
           </w:rPr>
           <w:tab/>
         </w:r>
@@ -982,7 +969,6 @@
           <w:rPr>
             <w:noProof/>
             <w:webHidden/>
-            <w:lang w:val="en-GB"/>
           </w:rPr>
           <w:fldChar w:fldCharType="begin"/>
         </w:r>
@@ -990,22 +976,19 @@
           <w:rPr>
             <w:noProof/>
             <w:webHidden/>
-            <w:lang w:val="en-GB"/>
-          </w:rPr>
-          <w:instrText xml:space="preserve"> PAGEREF _Toc504254397 \h </w:instrText>
+          </w:rPr>
+          <w:instrText xml:space="preserve"> PAGEREF _Toc506684671 \h </w:instrText>
         </w:r>
         <w:r>
           <w:rPr>
             <w:noProof/>
             <w:webHidden/>
-            <w:lang w:val="en-GB"/>
           </w:rPr>
         </w:r>
         <w:r>
           <w:rPr>
             <w:noProof/>
             <w:webHidden/>
-            <w:lang w:val="en-GB"/>
           </w:rPr>
           <w:fldChar w:fldCharType="separate"/>
         </w:r>
@@ -1013,7 +996,6 @@
           <w:rPr>
             <w:noProof/>
             <w:webHidden/>
-            <w:lang w:val="en-GB"/>
           </w:rPr>
           <w:t>2</w:t>
         </w:r>
@@ -1021,7 +1003,6 @@
           <w:rPr>
             <w:noProof/>
             <w:webHidden/>
-            <w:lang w:val="en-GB"/>
           </w:rPr>
           <w:fldChar w:fldCharType="end"/>
         </w:r>
@@ -1037,10 +1018,10 @@
         <w:rPr>
           <w:rFonts w:eastAsiaTheme="minorEastAsia"/>
           <w:noProof/>
-          <w:lang w:val="en-GB" w:eastAsia="de-DE"/>
-        </w:rPr>
-      </w:pPr>
-      <w:hyperlink w:anchor="_Toc504254398" w:history="1">
+          <w:lang w:eastAsia="de-DE"/>
+        </w:rPr>
+      </w:pPr>
+      <w:hyperlink w:anchor="_Toc506684672" w:history="1">
         <w:r>
           <w:rPr>
             <w:rStyle w:val="Hyperlink"/>
@@ -1053,7 +1034,7 @@
           <w:rPr>
             <w:rFonts w:eastAsiaTheme="minorEastAsia"/>
             <w:noProof/>
-            <w:lang w:val="en-GB" w:eastAsia="de-DE"/>
+            <w:lang w:eastAsia="de-DE"/>
           </w:rPr>
           <w:tab/>
         </w:r>
@@ -1069,54 +1050,645 @@
           <w:rPr>
             <w:noProof/>
             <w:webHidden/>
+          </w:rPr>
+          <w:tab/>
+        </w:r>
+        <w:r>
+          <w:rPr>
+            <w:noProof/>
+            <w:webHidden/>
+          </w:rPr>
+          <w:fldChar w:fldCharType="begin"/>
+        </w:r>
+        <w:r>
+          <w:rPr>
+            <w:noProof/>
+            <w:webHidden/>
+          </w:rPr>
+          <w:instrText xml:space="preserve"> PAGEREF _Toc506684672 \h </w:instrText>
+        </w:r>
+        <w:r>
+          <w:rPr>
+            <w:noProof/>
+            <w:webHidden/>
+          </w:rPr>
+        </w:r>
+        <w:r>
+          <w:rPr>
+            <w:noProof/>
+            <w:webHidden/>
+          </w:rPr>
+          <w:fldChar w:fldCharType="separate"/>
+        </w:r>
+        <w:r>
+          <w:rPr>
+            <w:noProof/>
+            <w:webHidden/>
+          </w:rPr>
+          <w:t>2</w:t>
+        </w:r>
+        <w:r>
+          <w:rPr>
+            <w:noProof/>
+            <w:webHidden/>
+          </w:rPr>
+          <w:fldChar w:fldCharType="end"/>
+        </w:r>
+      </w:hyperlink>
+    </w:p>
+    <w:p>
+      <w:pPr>
+        <w:pStyle w:val="Verzeichnis2"/>
+        <w:tabs>
+          <w:tab w:val="left" w:pos="880"/>
+          <w:tab w:val="right" w:leader="dot" w:pos="9062"/>
+        </w:tabs>
+        <w:rPr>
+          <w:rFonts w:eastAsiaTheme="minorEastAsia"/>
+          <w:noProof/>
+          <w:lang w:eastAsia="de-DE"/>
+        </w:rPr>
+      </w:pPr>
+      <w:hyperlink w:anchor="_Toc506684673" w:history="1">
+        <w:r>
+          <w:rPr>
+            <w:rStyle w:val="Hyperlink"/>
+            <w:noProof/>
             <w:lang w:val="en-GB"/>
           </w:rPr>
+          <w:t>3.1.</w:t>
+        </w:r>
+        <w:r>
+          <w:rPr>
+            <w:rFonts w:eastAsiaTheme="minorEastAsia"/>
+            <w:noProof/>
+            <w:lang w:eastAsia="de-DE"/>
+          </w:rPr>
           <w:tab/>
         </w:r>
         <w:r>
           <w:rPr>
+            <w:rStyle w:val="Hyperlink"/>
+            <w:noProof/>
+            <w:lang w:val="en-GB"/>
+          </w:rPr>
+          <w:t>Volume compression</w:t>
+        </w:r>
+        <w:r>
+          <w:rPr>
             <w:noProof/>
             <w:webHidden/>
+          </w:rPr>
+          <w:tab/>
+        </w:r>
+        <w:r>
+          <w:rPr>
+            <w:noProof/>
+            <w:webHidden/>
+          </w:rPr>
+          <w:fldChar w:fldCharType="begin"/>
+        </w:r>
+        <w:r>
+          <w:rPr>
+            <w:noProof/>
+            <w:webHidden/>
+          </w:rPr>
+          <w:instrText xml:space="preserve"> PAGEREF _Toc506684673 \h </w:instrText>
+        </w:r>
+        <w:r>
+          <w:rPr>
+            <w:noProof/>
+            <w:webHidden/>
+          </w:rPr>
+        </w:r>
+        <w:r>
+          <w:rPr>
+            <w:noProof/>
+            <w:webHidden/>
+          </w:rPr>
+          <w:fldChar w:fldCharType="separate"/>
+        </w:r>
+        <w:r>
+          <w:rPr>
+            <w:noProof/>
+            <w:webHidden/>
+          </w:rPr>
+          <w:t>2</w:t>
+        </w:r>
+        <w:r>
+          <w:rPr>
+            <w:noProof/>
+            <w:webHidden/>
+          </w:rPr>
+          <w:fldChar w:fldCharType="end"/>
+        </w:r>
+      </w:hyperlink>
+    </w:p>
+    <w:p>
+      <w:pPr>
+        <w:pStyle w:val="Verzeichnis2"/>
+        <w:tabs>
+          <w:tab w:val="left" w:pos="880"/>
+          <w:tab w:val="right" w:leader="dot" w:pos="9062"/>
+        </w:tabs>
+        <w:rPr>
+          <w:rFonts w:eastAsiaTheme="minorEastAsia"/>
+          <w:noProof/>
+          <w:lang w:eastAsia="de-DE"/>
+        </w:rPr>
+      </w:pPr>
+      <w:hyperlink w:anchor="_Toc506684674" w:history="1">
+        <w:r>
+          <w:rPr>
+            <w:rStyle w:val="Hyperlink"/>
+            <w:noProof/>
             <w:lang w:val="en-GB"/>
           </w:rPr>
+          <w:t>3.2.</w:t>
+        </w:r>
+        <w:r>
+          <w:rPr>
+            <w:rFonts w:eastAsiaTheme="minorEastAsia"/>
+            <w:noProof/>
+            <w:lang w:eastAsia="de-DE"/>
+          </w:rPr>
+          <w:tab/>
+        </w:r>
+        <w:r>
+          <w:rPr>
+            <w:rStyle w:val="Hyperlink"/>
+            <w:noProof/>
+            <w:lang w:val="en-GB"/>
+          </w:rPr>
+          <w:t>Amplification algorithms</w:t>
+        </w:r>
+        <w:r>
+          <w:rPr>
+            <w:noProof/>
+            <w:webHidden/>
+          </w:rPr>
+          <w:tab/>
+        </w:r>
+        <w:r>
+          <w:rPr>
+            <w:noProof/>
+            <w:webHidden/>
+          </w:rPr>
           <w:fldChar w:fldCharType="begin"/>
         </w:r>
         <w:r>
           <w:rPr>
             <w:noProof/>
             <w:webHidden/>
+          </w:rPr>
+          <w:instrText xml:space="preserve"> PAGEREF _Toc506684674 \h </w:instrText>
+        </w:r>
+        <w:r>
+          <w:rPr>
+            <w:noProof/>
+            <w:webHidden/>
+          </w:rPr>
+        </w:r>
+        <w:r>
+          <w:rPr>
+            <w:noProof/>
+            <w:webHidden/>
+          </w:rPr>
+          <w:fldChar w:fldCharType="separate"/>
+        </w:r>
+        <w:r>
+          <w:rPr>
+            <w:noProof/>
+            <w:webHidden/>
+          </w:rPr>
+          <w:t>2</w:t>
+        </w:r>
+        <w:r>
+          <w:rPr>
+            <w:noProof/>
+            <w:webHidden/>
+          </w:rPr>
+          <w:fldChar w:fldCharType="end"/>
+        </w:r>
+      </w:hyperlink>
+    </w:p>
+    <w:p>
+      <w:pPr>
+        <w:pStyle w:val="Verzeichnis1"/>
+        <w:tabs>
+          <w:tab w:val="left" w:pos="440"/>
+          <w:tab w:val="right" w:leader="dot" w:pos="9062"/>
+        </w:tabs>
+        <w:rPr>
+          <w:rFonts w:eastAsiaTheme="minorEastAsia"/>
+          <w:noProof/>
+          <w:lang w:eastAsia="de-DE"/>
+        </w:rPr>
+      </w:pPr>
+      <w:hyperlink w:anchor="_Toc506684675" w:history="1">
+        <w:r>
+          <w:rPr>
+            <w:rStyle w:val="Hyperlink"/>
+            <w:noProof/>
             <w:lang w:val="en-GB"/>
           </w:rPr>
-          <w:instrText xml:space="preserve"> PAGEREF _Toc504254398 \h </w:instrText>
+          <w:t>4.</w:t>
+        </w:r>
+        <w:r>
+          <w:rPr>
+            <w:rFonts w:eastAsiaTheme="minorEastAsia"/>
+            <w:noProof/>
+            <w:lang w:eastAsia="de-DE"/>
+          </w:rPr>
+          <w:tab/>
+        </w:r>
+        <w:r>
+          <w:rPr>
+            <w:rStyle w:val="Hyperlink"/>
+            <w:noProof/>
+            <w:lang w:val="en-GB"/>
+          </w:rPr>
+          <w:t>Sound latency</w:t>
         </w:r>
         <w:r>
           <w:rPr>
             <w:noProof/>
             <w:webHidden/>
+          </w:rPr>
+          <w:tab/>
+        </w:r>
+        <w:r>
+          <w:rPr>
+            <w:noProof/>
+            <w:webHidden/>
+          </w:rPr>
+          <w:fldChar w:fldCharType="begin"/>
+        </w:r>
+        <w:r>
+          <w:rPr>
+            <w:noProof/>
+            <w:webHidden/>
+          </w:rPr>
+          <w:instrText xml:space="preserve"> PAGEREF _Toc506684675 \h </w:instrText>
+        </w:r>
+        <w:r>
+          <w:rPr>
+            <w:noProof/>
+            <w:webHidden/>
+          </w:rPr>
+        </w:r>
+        <w:r>
+          <w:rPr>
+            <w:noProof/>
+            <w:webHidden/>
+          </w:rPr>
+          <w:fldChar w:fldCharType="separate"/>
+        </w:r>
+        <w:r>
+          <w:rPr>
+            <w:noProof/>
+            <w:webHidden/>
+          </w:rPr>
+          <w:t>2</w:t>
+        </w:r>
+        <w:r>
+          <w:rPr>
+            <w:noProof/>
+            <w:webHidden/>
+          </w:rPr>
+          <w:fldChar w:fldCharType="end"/>
+        </w:r>
+      </w:hyperlink>
+    </w:p>
+    <w:p>
+      <w:pPr>
+        <w:pStyle w:val="Verzeichnis1"/>
+        <w:tabs>
+          <w:tab w:val="left" w:pos="440"/>
+          <w:tab w:val="right" w:leader="dot" w:pos="9062"/>
+        </w:tabs>
+        <w:rPr>
+          <w:rFonts w:eastAsiaTheme="minorEastAsia"/>
+          <w:noProof/>
+          <w:lang w:eastAsia="de-DE"/>
+        </w:rPr>
+      </w:pPr>
+      <w:hyperlink w:anchor="_Toc506684676" w:history="1">
+        <w:r>
+          <w:rPr>
+            <w:rStyle w:val="Hyperlink"/>
+            <w:noProof/>
             <w:lang w:val="en-GB"/>
           </w:rPr>
+          <w:t>5.</w:t>
+        </w:r>
+        <w:r>
+          <w:rPr>
+            <w:rFonts w:eastAsiaTheme="minorEastAsia"/>
+            <w:noProof/>
+            <w:lang w:eastAsia="de-DE"/>
+          </w:rPr>
+          <w:tab/>
+        </w:r>
+        <w:r>
+          <w:rPr>
+            <w:rStyle w:val="Hyperlink"/>
+            <w:noProof/>
+            <w:lang w:val="en-GB"/>
+          </w:rPr>
+          <w:t>Introduction to the Android application framework</w:t>
         </w:r>
         <w:r>
           <w:rPr>
             <w:noProof/>
             <w:webHidden/>
+          </w:rPr>
+          <w:tab/>
+        </w:r>
+        <w:r>
+          <w:rPr>
+            <w:noProof/>
+            <w:webHidden/>
+          </w:rPr>
+          <w:fldChar w:fldCharType="begin"/>
+        </w:r>
+        <w:r>
+          <w:rPr>
+            <w:noProof/>
+            <w:webHidden/>
+          </w:rPr>
+          <w:instrText xml:space="preserve"> PAGEREF _Toc506684676 \h </w:instrText>
+        </w:r>
+        <w:r>
+          <w:rPr>
+            <w:noProof/>
+            <w:webHidden/>
+          </w:rPr>
+        </w:r>
+        <w:r>
+          <w:rPr>
+            <w:noProof/>
+            <w:webHidden/>
+          </w:rPr>
+          <w:fldChar w:fldCharType="separate"/>
+        </w:r>
+        <w:r>
+          <w:rPr>
+            <w:noProof/>
+            <w:webHidden/>
+          </w:rPr>
+          <w:t>3</w:t>
+        </w:r>
+        <w:r>
+          <w:rPr>
+            <w:noProof/>
+            <w:webHidden/>
+          </w:rPr>
+          <w:fldChar w:fldCharType="end"/>
+        </w:r>
+      </w:hyperlink>
+    </w:p>
+    <w:p>
+      <w:pPr>
+        <w:pStyle w:val="Verzeichnis2"/>
+        <w:tabs>
+          <w:tab w:val="left" w:pos="880"/>
+          <w:tab w:val="right" w:leader="dot" w:pos="9062"/>
+        </w:tabs>
+        <w:rPr>
+          <w:rFonts w:eastAsiaTheme="minorEastAsia"/>
+          <w:noProof/>
+          <w:lang w:eastAsia="de-DE"/>
+        </w:rPr>
+      </w:pPr>
+      <w:hyperlink w:anchor="_Toc506684677" w:history="1">
+        <w:r>
+          <w:rPr>
+            <w:rStyle w:val="Hyperlink"/>
+            <w:noProof/>
             <w:lang w:val="en-GB"/>
           </w:rPr>
+          <w:t>5.1.</w:t>
+        </w:r>
+        <w:r>
+          <w:rPr>
+            <w:rFonts w:eastAsiaTheme="minorEastAsia"/>
+            <w:noProof/>
+            <w:lang w:eastAsia="de-DE"/>
+          </w:rPr>
+          <w:tab/>
+        </w:r>
+        <w:r>
+          <w:rPr>
+            <w:rStyle w:val="Hyperlink"/>
+            <w:noProof/>
+            <w:lang w:val="en-GB"/>
+          </w:rPr>
+          <w:t>Basic framework</w:t>
+        </w:r>
+        <w:r>
+          <w:rPr>
+            <w:noProof/>
+            <w:webHidden/>
+          </w:rPr>
+          <w:tab/>
+        </w:r>
+        <w:r>
+          <w:rPr>
+            <w:noProof/>
+            <w:webHidden/>
+          </w:rPr>
+          <w:fldChar w:fldCharType="begin"/>
+        </w:r>
+        <w:r>
+          <w:rPr>
+            <w:noProof/>
+            <w:webHidden/>
+          </w:rPr>
+          <w:instrText xml:space="preserve"> PAGEREF _Toc506684677 \h </w:instrText>
+        </w:r>
+        <w:r>
+          <w:rPr>
+            <w:noProof/>
+            <w:webHidden/>
+          </w:rPr>
+        </w:r>
+        <w:r>
+          <w:rPr>
+            <w:noProof/>
+            <w:webHidden/>
+          </w:rPr>
           <w:fldChar w:fldCharType="separate"/>
         </w:r>
         <w:r>
           <w:rPr>
             <w:noProof/>
             <w:webHidden/>
+          </w:rPr>
+          <w:t>3</w:t>
+        </w:r>
+        <w:r>
+          <w:rPr>
+            <w:noProof/>
+            <w:webHidden/>
+          </w:rPr>
+          <w:fldChar w:fldCharType="end"/>
+        </w:r>
+      </w:hyperlink>
+    </w:p>
+    <w:p>
+      <w:pPr>
+        <w:pStyle w:val="Verzeichnis2"/>
+        <w:tabs>
+          <w:tab w:val="left" w:pos="880"/>
+          <w:tab w:val="right" w:leader="dot" w:pos="9062"/>
+        </w:tabs>
+        <w:rPr>
+          <w:rFonts w:eastAsiaTheme="minorEastAsia"/>
+          <w:noProof/>
+          <w:lang w:eastAsia="de-DE"/>
+        </w:rPr>
+      </w:pPr>
+      <w:hyperlink w:anchor="_Toc506684678" w:history="1">
+        <w:r>
+          <w:rPr>
+            <w:rStyle w:val="Hyperlink"/>
+            <w:noProof/>
             <w:lang w:val="en-GB"/>
           </w:rPr>
-          <w:t>2</w:t>
+          <w:t>5.2.</w:t>
+        </w:r>
+        <w:r>
+          <w:rPr>
+            <w:rFonts w:eastAsiaTheme="minorEastAsia"/>
+            <w:noProof/>
+            <w:lang w:eastAsia="de-DE"/>
+          </w:rPr>
+          <w:tab/>
+        </w:r>
+        <w:r>
+          <w:rPr>
+            <w:rStyle w:val="Hyperlink"/>
+            <w:noProof/>
+            <w:lang w:val="en-GB"/>
+          </w:rPr>
+          <w:t>Android Native Development Kit</w:t>
         </w:r>
         <w:r>
           <w:rPr>
             <w:noProof/>
             <w:webHidden/>
-            <w:lang w:val="en-GB"/>
+          </w:rPr>
+          <w:tab/>
+        </w:r>
+        <w:r>
+          <w:rPr>
+            <w:noProof/>
+            <w:webHidden/>
+          </w:rPr>
+          <w:fldChar w:fldCharType="begin"/>
+        </w:r>
+        <w:r>
+          <w:rPr>
+            <w:noProof/>
+            <w:webHidden/>
+          </w:rPr>
+          <w:instrText xml:space="preserve"> PAGEREF _Toc506684678 \h </w:instrText>
+        </w:r>
+        <w:r>
+          <w:rPr>
+            <w:noProof/>
+            <w:webHidden/>
+          </w:rPr>
+        </w:r>
+        <w:r>
+          <w:rPr>
+            <w:noProof/>
+            <w:webHidden/>
+          </w:rPr>
+          <w:fldChar w:fldCharType="separate"/>
+        </w:r>
+        <w:r>
+          <w:rPr>
+            <w:noProof/>
+            <w:webHidden/>
+          </w:rPr>
+          <w:t>3</w:t>
+        </w:r>
+        <w:r>
+          <w:rPr>
+            <w:noProof/>
+            <w:webHidden/>
+          </w:rPr>
+          <w:fldChar w:fldCharType="end"/>
+        </w:r>
+      </w:hyperlink>
+    </w:p>
+    <w:p>
+      <w:pPr>
+        <w:pStyle w:val="Verzeichnis1"/>
+        <w:tabs>
+          <w:tab w:val="right" w:leader="dot" w:pos="9062"/>
+        </w:tabs>
+        <w:rPr>
+          <w:rFonts w:eastAsiaTheme="minorEastAsia"/>
+          <w:noProof/>
+          <w:lang w:eastAsia="de-DE"/>
+        </w:rPr>
+      </w:pPr>
+      <w:hyperlink w:anchor="_Toc506684679" w:history="1">
+        <w:r>
+          <w:rPr>
+            <w:rStyle w:val="Hyperlink"/>
+            <w:noProof/>
+          </w:rPr>
+          <w:t>Literature</w:t>
+        </w:r>
+        <w:r>
+          <w:rPr>
+            <w:noProof/>
+            <w:webHidden/>
+          </w:rPr>
+          <w:tab/>
+        </w:r>
+        <w:r>
+          <w:rPr>
+            <w:noProof/>
+            <w:webHidden/>
+          </w:rPr>
+          <w:fldChar w:fldCharType="begin"/>
+        </w:r>
+        <w:r>
+          <w:rPr>
+            <w:noProof/>
+            <w:webHidden/>
+          </w:rPr>
+          <w:instrText xml:space="preserve"> PAGEREF _Toc506684679 \h </w:instrText>
+        </w:r>
+        <w:r>
+          <w:rPr>
+            <w:noProof/>
+            <w:webHidden/>
+          </w:rPr>
+        </w:r>
+        <w:r>
+          <w:rPr>
+            <w:noProof/>
+            <w:webHidden/>
+          </w:rPr>
+          <w:fldChar w:fldCharType="separate"/>
+        </w:r>
+        <w:r>
+          <w:rPr>
+            <w:noProof/>
+            <w:webHidden/>
+          </w:rPr>
+          <w:t>5</w:t>
+        </w:r>
+        <w:r>
+          <w:rPr>
+            <w:noProof/>
+            <w:webHidden/>
           </w:rPr>
           <w:fldChar w:fldCharType="end"/>
         </w:r>
@@ -1159,7 +1731,7 @@
           <w:lang w:val="en-GB"/>
         </w:rPr>
       </w:pPr>
-      <w:bookmarkStart w:id="0" w:name="_Toc504254396"/>
+      <w:bookmarkStart w:id="1" w:name="_Toc506684670"/>
       <w:r>
         <w:rPr>
           <w:lang w:val="en-GB"/>
@@ -1173,7 +1745,7 @@
         </w:rPr>
         <w:t xml:space="preserve"> and introduction</w:t>
       </w:r>
-      <w:bookmarkEnd w:id="0"/>
+      <w:bookmarkEnd w:id="1"/>
     </w:p>
     <w:p>
       <w:pPr>
@@ -1182,20 +1754,20 @@
           <w:lang w:val="en-GB"/>
         </w:rPr>
       </w:pPr>
-      <w:commentRangeStart w:id="1"/>
+      <w:commentRangeStart w:id="2"/>
       <w:r>
         <w:rPr>
           <w:lang w:val="en-GB"/>
         </w:rPr>
         <w:t>Elder people generally suffer from hearing loss</w:t>
       </w:r>
-      <w:commentRangeEnd w:id="1"/>
+      <w:commentRangeEnd w:id="2"/>
       <w:r>
         <w:rPr>
           <w:rStyle w:val="Kommentarzeichen"/>
           <w:lang w:val="en-GB"/>
         </w:rPr>
-        <w:commentReference w:id="1"/>
+        <w:commentReference w:id="2"/>
       </w:r>
       <w:r>
         <w:rPr>
@@ -1235,14 +1807,14 @@
           <w:lang w:val="en-GB"/>
         </w:rPr>
       </w:pPr>
-      <w:bookmarkStart w:id="2" w:name="_Toc504254397"/>
+      <w:bookmarkStart w:id="3" w:name="_Toc506684671"/>
       <w:r>
         <w:rPr>
           <w:lang w:val="en-GB"/>
         </w:rPr>
         <w:t>Overview over hearing impairment</w:t>
       </w:r>
-      <w:bookmarkEnd w:id="2"/>
+      <w:bookmarkEnd w:id="3"/>
     </w:p>
     <w:p>
       <w:pPr>
@@ -1273,7 +1845,43 @@
         <w:rPr>
           <w:lang w:val="en-GB"/>
         </w:rPr>
-        <w:t>sounds that exceed a certain threshold in volume. While all humans have that so called absolute threshold of hearing, the threshold of patients who suffer from hearing loss is significantly higher than the one of the average human being.</w:t>
+        <w:t>sounds that exceed</w:t>
+      </w:r>
+      <w:r>
+        <w:rPr>
+          <w:lang w:val="en-GB"/>
+        </w:rPr>
+        <w:t>s</w:t>
+      </w:r>
+      <w:r>
+        <w:rPr>
+          <w:lang w:val="en-GB"/>
+        </w:rPr>
+        <w:t xml:space="preserve"> a certain threshold in volume. While all humans have that so called absolute threshold of hearing,</w:t>
+      </w:r>
+      <w:r>
+        <w:rPr>
+          <w:lang w:val="en-GB"/>
+        </w:rPr>
+        <w:t xml:space="preserve"> which describes the minimum volume a sound must have to be perceived,</w:t>
+      </w:r>
+      <w:r>
+        <w:rPr>
+          <w:lang w:val="en-GB"/>
+        </w:rPr>
+        <w:t xml:space="preserve"> patients who suffer from hearing loss </w:t>
+      </w:r>
+      <w:r>
+        <w:rPr>
+          <w:lang w:val="en-GB"/>
+        </w:rPr>
+        <w:t>have a threshold which is</w:t>
+      </w:r>
+      <w:r>
+        <w:rPr>
+          <w:lang w:val="en-GB"/>
+        </w:rPr>
+        <w:t xml:space="preserve"> significantly higher than the one of the average human being.</w:t>
       </w:r>
     </w:p>
     <w:p>
@@ -1343,14 +1951,14 @@
         </w:rPr>
         <w:fldChar w:fldCharType="separate"/>
       </w:r>
-      <w:bookmarkStart w:id="3" w:name="_CTVP0014801e7db17f4425bbeb967d192a0deaa"/>
+      <w:bookmarkStart w:id="4" w:name="_CTVP0014801e7db17f4425bbeb967d192a0deaa"/>
       <w:r>
         <w:rPr>
           <w:lang w:val="en-GB"/>
         </w:rPr>
         <w:t>(Kießling 2001)</w:t>
       </w:r>
-      <w:bookmarkEnd w:id="3"/>
+      <w:bookmarkEnd w:id="4"/>
       <w:r>
         <w:rPr>
           <w:lang w:val="en-GB"/>
@@ -1387,14 +1995,14 @@
         </w:rPr>
         <w:fldChar w:fldCharType="separate"/>
       </w:r>
-      <w:bookmarkStart w:id="4" w:name="_CTVP0016fdc1da6bb31497c88d916656f98080c"/>
+      <w:bookmarkStart w:id="5" w:name="_CTVP0016fdc1da6bb31497c88d916656f98080c"/>
       <w:r>
         <w:rPr>
           <w:lang w:val="en-GB"/>
         </w:rPr>
         <w:t>(Kießling 2001)</w:t>
       </w:r>
-      <w:bookmarkEnd w:id="4"/>
+      <w:bookmarkEnd w:id="5"/>
       <w:r>
         <w:rPr>
           <w:lang w:val="en-GB"/>
@@ -1419,17 +2027,37 @@
           <w:lang w:val="en-GB"/>
         </w:rPr>
       </w:pPr>
-      <w:bookmarkStart w:id="5" w:name="_Toc504254398"/>
+      <w:bookmarkStart w:id="6" w:name="_Toc506684672"/>
       <w:r>
         <w:rPr>
           <w:lang w:val="en-GB"/>
         </w:rPr>
         <w:t>Overview over the operating principles of a hearing aid</w:t>
       </w:r>
-      <w:bookmarkEnd w:id="5"/>
+      <w:bookmarkEnd w:id="6"/>
     </w:p>
     <w:p>
       <w:pPr>
+        <w:pStyle w:val="berschrift2"/>
+        <w:numPr>
+          <w:ilvl w:val="1"/>
+          <w:numId w:val="1"/>
+        </w:numPr>
+        <w:rPr>
+          <w:lang w:val="en-GB"/>
+        </w:rPr>
+      </w:pPr>
+      <w:bookmarkStart w:id="7" w:name="_Toc506684673"/>
+      <w:r>
+        <w:rPr>
+          <w:lang w:val="en-GB"/>
+        </w:rPr>
+        <w:t>Volume compression</w:t>
+      </w:r>
+      <w:bookmarkEnd w:id="7"/>
+    </w:p>
+    <w:p>
+      <w:pPr>
         <w:jc w:val="both"/>
         <w:rPr>
           <w:lang w:val="en-GB"/>
@@ -1445,7 +2073,27 @@
         <w:rPr>
           <w:lang w:val="en-GB"/>
         </w:rPr>
-        <w:t xml:space="preserve">hearing aids aim to amplify the sound a patient would hear. Most relevant sounds (speech, music, warning signals) are in a frequency range between 500 and 6000 Hz. Due to the above stated fact that the patients ATH rises while the threshold of pain doesn’t, hearing aids perform volume compression (a large range of volume is mapped on a smaller range of volume). Sounds below the patient’s ATH are amplified while making sure that no sound exceeds the threshold of pain. On the other hand, hearing aids must preserve the perception of volume (louder sounds must be perceived louder). That means that </w:t>
+        <w:t xml:space="preserve">hearing aids aim to amplify the sound a patient would hear. Most relevant sounds (speech, music, warning signals) are in a frequency range between </w:t>
+      </w:r>
+      <w:commentRangeStart w:id="8"/>
+      <w:r>
+        <w:rPr>
+          <w:lang w:val="en-GB"/>
+        </w:rPr>
+        <w:t>500 and 6000 Hz</w:t>
+      </w:r>
+      <w:commentRangeEnd w:id="8"/>
+      <w:r>
+        <w:rPr>
+          <w:rStyle w:val="Kommentarzeichen"/>
+        </w:rPr>
+        <w:commentReference w:id="8"/>
+      </w:r>
+      <w:r>
+        <w:rPr>
+          <w:lang w:val="en-GB"/>
+        </w:rPr>
+        <w:t xml:space="preserve">. Due to the above stated fact that the patients ATH rises while the threshold of pain doesn’t, hearing aids perform volume compression (a large range of volume is mapped on a smaller range of volume). Sounds below the patient’s ATH are amplified while making sure that no sound exceeds the threshold of pain. On the other hand, hearing aids must preserve the perception of volume (louder sounds must be perceived louder). That means that </w:t>
       </w:r>
       <w:r>
         <w:rPr>
@@ -1453,6 +2101,26 @@
         </w:rPr>
         <w:t>hearing aids cannot simply amplify all sounds by the same amount (risk to exceed the threshold of pain) and cannot amplify all sounds to the same volume neither (perception of volume would be lost). To accomplish this, hearing aids generally know their user’s ATH and threshold of pain and calculate the amount by which a sound must be amplified for each sound individually depending on its frequency and volume.</w:t>
       </w:r>
+    </w:p>
+    <w:p>
+      <w:pPr>
+        <w:pStyle w:val="berschrift2"/>
+        <w:numPr>
+          <w:ilvl w:val="1"/>
+          <w:numId w:val="1"/>
+        </w:numPr>
+        <w:rPr>
+          <w:lang w:val="en-GB"/>
+        </w:rPr>
+      </w:pPr>
+      <w:bookmarkStart w:id="9" w:name="_Toc506684674"/>
+      <w:r>
+        <w:rPr>
+          <w:lang w:val="en-GB"/>
+        </w:rPr>
+        <w:t>Amplification algorithms</w:t>
+      </w:r>
+      <w:bookmarkEnd w:id="9"/>
     </w:p>
     <w:p>
       <w:pPr>
@@ -1465,12 +2133,14 @@
           <w:lang w:val="en-GB"/>
         </w:rPr>
       </w:pPr>
+      <w:bookmarkStart w:id="10" w:name="_Toc506684675"/>
       <w:r>
         <w:rPr>
           <w:lang w:val="en-GB"/>
         </w:rPr>
         <w:t>Sound latency</w:t>
       </w:r>
+      <w:bookmarkEnd w:id="10"/>
     </w:p>
     <w:p>
       <w:pPr>
@@ -1509,14 +2179,14 @@
         </w:rPr>
         <w:fldChar w:fldCharType="separate"/>
       </w:r>
-      <w:bookmarkStart w:id="6" w:name="_CTVP00122bbee5f270a4205813f86ef07683330"/>
+      <w:bookmarkStart w:id="11" w:name="_CTVP00122bbee5f270a4205813f86ef07683330"/>
       <w:r>
         <w:rPr>
           <w:lang w:val="en-GB"/>
         </w:rPr>
         <w:t>(Superpowered Inc. 2017)</w:t>
       </w:r>
-      <w:bookmarkEnd w:id="6"/>
+      <w:bookmarkEnd w:id="11"/>
       <w:r>
         <w:rPr>
           <w:lang w:val="en-GB"/>
@@ -1527,14 +2197,50 @@
         <w:rPr>
           <w:lang w:val="en-GB"/>
         </w:rPr>
-        <w:t xml:space="preserve"> and will get seriously distracted at higher latencies. According to our own field measurements, latencies of more than 50 ms make conversations impossible. While one might still be able to hear the conversation partner, it will become difficult for the user to speak because he will hear his own voice delayed by the very same latency. Due to this, hearing aid hardware and algorithms must </w:t>
+        <w:t xml:space="preserve"> and will get seriously distracted at higher latencies. According to our own field </w:t>
       </w:r>
       <w:r>
         <w:rPr>
           <w:lang w:val="en-GB"/>
         </w:rPr>
         <w:lastRenderedPageBreak/>
-        <w:t xml:space="preserve">be built to process sound in 10 ms or less. This is easy for hearing aid manufacturers as they are constructing their own hardware and have the budgets for more expensive hardware, engineered for the exclusive purpose of sound processing. On smartphones, this is a bigger issue than the acoustics of the microphone as smartphone hardware is built for general purpose. Also, smartphone CPUs have several tasks at once (responding to calls, responding to user input, execution of other apps running in the background) while hearing aid hardware only processes the sound. </w:t>
+        <w:t xml:space="preserve">measurements, latencies of more than 50 ms make conversations impossible. While one might still be able to hear the conversation partner, it will become difficult for the user to speak because he will hear his own voice delayed by the very same latency. Due to this, hearing aid hardware and algorithms must be built to process sound in 10 ms or less. This is easy for hearing aid manufacturers as they are constructing their own hardware and have the budgets for more expensive hardware, engineered for the exclusive purpose of sound processing. On smartphones, this is </w:t>
+      </w:r>
+      <w:r>
+        <w:rPr>
+          <w:lang w:val="en-GB"/>
+        </w:rPr>
+        <w:t xml:space="preserve">even </w:t>
+      </w:r>
+      <w:r>
+        <w:rPr>
+          <w:lang w:val="en-GB"/>
+        </w:rPr>
+        <w:t>a bigger issue than the acoustics of the microphone as smartphone hardware is built for general purpose</w:t>
+      </w:r>
+      <w:r>
+        <w:rPr>
+          <w:lang w:val="en-GB"/>
+        </w:rPr>
+        <w:t xml:space="preserve"> and not necessarily optimized for low latency</w:t>
+      </w:r>
+      <w:r>
+        <w:rPr>
+          <w:lang w:val="en-GB"/>
+        </w:rPr>
+        <w:t xml:space="preserve">. Also, smartphone CPUs have several tasks at once (responding to calls, responding to user input, execution of other apps running in the background) while hearing aid hardware </w:t>
+      </w:r>
+      <w:r>
+        <w:rPr>
+          <w:lang w:val="en-GB"/>
+        </w:rPr>
+        <w:t>solely</w:t>
+      </w:r>
+      <w:r>
+        <w:rPr>
+          <w:lang w:val="en-GB"/>
+        </w:rPr>
+        <w:t xml:space="preserve"> processes the sound. </w:t>
       </w:r>
     </w:p>
     <w:p>
@@ -1548,12 +2254,14 @@
           <w:lang w:val="en-GB"/>
         </w:rPr>
       </w:pPr>
+      <w:bookmarkStart w:id="12" w:name="_Toc506684676"/>
       <w:r>
         <w:rPr>
           <w:lang w:val="en-GB"/>
         </w:rPr>
         <w:t>Introduction to the Android application framework</w:t>
       </w:r>
+      <w:bookmarkEnd w:id="12"/>
     </w:p>
     <w:p>
       <w:pPr>
@@ -1566,12 +2274,14 @@
           <w:lang w:val="en-GB"/>
         </w:rPr>
       </w:pPr>
+      <w:bookmarkStart w:id="13" w:name="_Toc506684677"/>
       <w:r>
         <w:rPr>
           <w:lang w:val="en-GB"/>
         </w:rPr>
         <w:t>Basic framework</w:t>
       </w:r>
+      <w:bookmarkEnd w:id="13"/>
     </w:p>
     <w:p>
       <w:pPr>
@@ -1590,7 +2300,19 @@
         <w:rPr>
           <w:lang w:val="en-GB"/>
         </w:rPr>
-        <w:t>are generally built using the Java language. This comes with many advantages: Developers do not need to worry about memory management since Java is garbage collected. Since Java runs on the so-called Java Virtual Machine</w:t>
+        <w:t xml:space="preserve">are generally built using the Java language. This comes with many advantages: Developers do not need to worry about memory management since Java is garbage collected. </w:t>
+      </w:r>
+      <w:r>
+        <w:rPr>
+          <w:lang w:val="en-GB"/>
+        </w:rPr>
+        <w:t>Because</w:t>
+      </w:r>
+      <w:r>
+        <w:rPr>
+          <w:lang w:val="en-GB"/>
+        </w:rPr>
+        <w:t xml:space="preserve"> Java runs on the so-called Java Virtual Machine</w:t>
       </w:r>
       <w:r>
         <w:rPr>
@@ -1619,19 +2341,37 @@
         </w:rPr>
         <w:t xml:space="preserve">The advantages aside, the Java platform also brings several disadvantages. </w:t>
       </w:r>
-      <w:proofErr w:type="gramStart"/>
-      <w:r>
-        <w:rPr>
-          <w:lang w:val="en-GB"/>
-        </w:rPr>
-        <w:t>First of all</w:t>
-      </w:r>
-      <w:proofErr w:type="gramEnd"/>
-      <w:r>
-        <w:rPr>
-          <w:lang w:val="en-GB"/>
-        </w:rPr>
-        <w:t xml:space="preserve">, the JVM slows the program down by design as it has to translate every instruction of the virtual CPU to instructions for the real CPU. Furthermore, as Java is mostly Just-in-time compiled (JIT compiled), the JIT compiler also takes up time to compile. Thirdly, when the garbage collector becomes activated, the application is halted for several milliseconds until the garbage collector finishes its work. </w:t>
+      <w:r>
+        <w:rPr>
+          <w:lang w:val="en-GB"/>
+        </w:rPr>
+        <w:t>Firstly</w:t>
+      </w:r>
+      <w:r>
+        <w:rPr>
+          <w:lang w:val="en-GB"/>
+        </w:rPr>
+        <w:t xml:space="preserve">, the JVM slows the program down by design as it has to translate every instruction of the virtual CPU to instructions for the real CPU. Furthermore, as Java is mostly Just-in-time compiled (JIT compiled), the JIT compiler also takes up time to compile. </w:t>
+      </w:r>
+      <w:commentRangeStart w:id="14"/>
+      <w:r>
+        <w:rPr>
+          <w:lang w:val="en-GB"/>
+        </w:rPr>
+        <w:t>Thirdly, when the garbage collector becomes activated, the application is halted for several milliseconds until the garbage collector finishes its work</w:t>
+      </w:r>
+      <w:commentRangeEnd w:id="14"/>
+      <w:r>
+        <w:rPr>
+          <w:rStyle w:val="Kommentarzeichen"/>
+        </w:rPr>
+        <w:commentReference w:id="14"/>
+      </w:r>
+      <w:r>
+        <w:rPr>
+          <w:lang w:val="en-GB"/>
+        </w:rPr>
+        <w:t xml:space="preserve">. </w:t>
       </w:r>
     </w:p>
     <w:p>
@@ -1645,7 +2385,19 @@
         <w:rPr>
           <w:lang w:val="en-GB"/>
         </w:rPr>
-        <w:t>All those factors lead to applications written in the Java language to being executed slower. While this does not matter in usual usage cases</w:t>
+        <w:t xml:space="preserve">All those factors lead to applications written in the Java language to </w:t>
+      </w:r>
+      <w:r>
+        <w:rPr>
+          <w:lang w:val="en-GB"/>
+        </w:rPr>
+        <w:t>be</w:t>
+      </w:r>
+      <w:r>
+        <w:rPr>
+          <w:lang w:val="en-GB"/>
+        </w:rPr>
+        <w:t xml:space="preserve"> slower. While this does not matter in usual usage cases</w:t>
       </w:r>
       <w:r>
         <w:rPr>
@@ -1672,12 +2424,14 @@
           <w:lang w:val="en-GB"/>
         </w:rPr>
       </w:pPr>
+      <w:bookmarkStart w:id="15" w:name="_Toc506684678"/>
       <w:r>
         <w:rPr>
           <w:lang w:val="en-GB"/>
         </w:rPr>
         <w:t>Android Native Development Kit</w:t>
       </w:r>
+      <w:bookmarkEnd w:id="15"/>
     </w:p>
     <w:p>
       <w:pPr>
@@ -1702,7 +2456,27 @@
         <w:rPr>
           <w:lang w:val="en-GB"/>
         </w:rPr>
-        <w:t xml:space="preserve">that are executed directly on the device’s CPU instead of being executed on the JVM. This eliminates the JVM software layer but also removes all the disadvantages that come with the use of the JVM. Usually, native code is written in C++ and the compiled into assembler code for each platform that the app will be able to run on. </w:t>
+        <w:t xml:space="preserve">that are executed directly on the device’s CPU instead of being executed on the JVM. This eliminates the JVM software layer but also removes all the advantages that come with the use of the JVM. Usually, </w:t>
+      </w:r>
+      <w:commentRangeStart w:id="16"/>
+      <w:r>
+        <w:rPr>
+          <w:lang w:val="en-GB"/>
+        </w:rPr>
+        <w:t>native code is written in C++ and compiled into assembler code for each platform that the app will be able to run on</w:t>
+      </w:r>
+      <w:commentRangeEnd w:id="16"/>
+      <w:r>
+        <w:rPr>
+          <w:rStyle w:val="Kommentarzeichen"/>
+        </w:rPr>
+        <w:commentReference w:id="16"/>
+      </w:r>
+      <w:r>
+        <w:rPr>
+          <w:lang w:val="en-GB"/>
+        </w:rPr>
+        <w:t xml:space="preserve">. </w:t>
       </w:r>
     </w:p>
     <w:p>
@@ -1739,6 +2513,7 @@
         <w:rPr>
           <w:lang w:val="en-GB"/>
         </w:rPr>
+        <w:lastRenderedPageBreak/>
         <w:br w:type="page"/>
       </w:r>
     </w:p>
@@ -1762,21 +2537,23 @@
         </w:rPr>
         <w:fldChar w:fldCharType="separate"/>
       </w:r>
-      <w:bookmarkStart w:id="8" w:name="_CTVBIBLIOGRAPHY1"/>
-      <w:bookmarkEnd w:id="8"/>
+      <w:bookmarkStart w:id="17" w:name="_CTVBIBLIOGRAPHY1"/>
+      <w:bookmarkStart w:id="18" w:name="_Toc506684679"/>
+      <w:bookmarkEnd w:id="17"/>
       <w:r>
         <w:t>Literature</w:t>
       </w:r>
+      <w:bookmarkEnd w:id="18"/>
     </w:p>
     <w:p>
       <w:pPr>
         <w:pStyle w:val="CitaviBibliographyEntry"/>
       </w:pPr>
-      <w:bookmarkStart w:id="9" w:name="_CTVL001a496b8d55fcb422b991c47f90ea9f1f5"/>
+      <w:bookmarkStart w:id="19" w:name="_CTVL001a496b8d55fcb422b991c47f90ea9f1f5"/>
       <w:r>
         <w:t xml:space="preserve">Kießling, Jürgen (2001): Strategien zur Anpassung von Hörgeräten. In: </w:t>
       </w:r>
-      <w:bookmarkEnd w:id="9"/>
+      <w:bookmarkEnd w:id="19"/>
       <w:r>
         <w:rPr>
           <w:i/>
@@ -1791,7 +2568,7 @@
       <w:pPr>
         <w:pStyle w:val="CitaviBibliographyEntry"/>
       </w:pPr>
-      <w:bookmarkStart w:id="10" w:name="_CTVL001b5c662d7046845c8adc3da603083fe5d"/>
+      <w:bookmarkStart w:id="20" w:name="_CTVL001b5c662d7046845c8adc3da603083fe5d"/>
       <w:r>
         <w:rPr>
           <w:lang w:val="en-GB"/>
@@ -1801,7 +2578,7 @@
       <w:r>
         <w:t>Superpowered Blog. Online verfügbar unter http://superpowered.com/android-audio-low-latency-primer, zuletzt geprüft am 20.01.2018.</w:t>
       </w:r>
-      <w:bookmarkEnd w:id="10"/>
+      <w:bookmarkEnd w:id="20"/>
     </w:p>
     <w:p>
       <w:pPr>
@@ -1832,7 +2609,7 @@
 
 <file path=word/comments.xml><?xml version="1.0" encoding="utf-8"?>
 <w:comments xmlns:wpc="http://schemas.microsoft.com/office/word/2010/wordprocessingCanvas" xmlns:cx="http://schemas.microsoft.com/office/drawing/2014/chartex" xmlns:cx1="http://schemas.microsoft.com/office/drawing/2015/9/8/chartex" xmlns:cx2="http://schemas.microsoft.com/office/drawing/2015/10/21/chartex" xmlns:cx3="http://schemas.microsoft.com/office/drawing/2016/5/9/chartex" xmlns:cx4="http://schemas.microsoft.com/office/drawing/2016/5/10/chartex" xmlns:cx5="http://schemas.microsoft.com/office/drawing/2016/5/11/chartex" xmlns:cx6="http://schemas.microsoft.com/office/drawing/2016/5/12/chartex" xmlns:cx7="http://schemas.microsoft.com/office/drawing/2016/5/13/chartex" xmlns:cx8="http://schemas.microsoft.com/office/drawing/2016/5/14/chartex" xmlns:mc="http://schemas.openxmlformats.org/markup-compatibility/2006" xmlns:aink="http://schemas.microsoft.com/office/drawing/2016/ink" xmlns:am3d="http://schemas.microsoft.com/office/drawing/2017/model3d" xmlns:o="urn:schemas-microsoft-com:office:office" xmlns:r="http://schemas.openxmlformats.org/officeDocument/2006/relationships" xmlns:m="http://schemas.openxmlformats.org/officeDocument/2006/math" xmlns:v="urn:schemas-microsoft-com:vml" xmlns:wp14="http://schemas.microsoft.com/office/word/2010/wordprocessingDrawing" xmlns:wp="http://schemas.openxmlformats.org/drawingml/2006/wordprocessingDrawing" xmlns:w10="urn:schemas-microsoft-com:office:word" xmlns:w="http://schemas.openxmlformats.org/wordprocessingml/2006/main" xmlns:w14="http://schemas.microsoft.com/office/word/2010/wordml" xmlns:w15="http://schemas.microsoft.com/office/word/2012/wordml" xmlns:w16cid="http://schemas.microsoft.com/office/word/2016/wordml/cid" xmlns:w16se="http://schemas.microsoft.com/office/word/2015/wordml/symex" xmlns:wpg="http://schemas.microsoft.com/office/word/2010/wordprocessingGroup" xmlns:wpi="http://schemas.microsoft.com/office/word/2010/wordprocessingInk" xmlns:wne="http://schemas.microsoft.com/office/word/2006/wordml" xmlns:wps="http://schemas.microsoft.com/office/word/2010/wordprocessingShape" mc:Ignorable="w14 w15 w16se w16cid wp14">
-  <w:comment w:id="1" w:author="ga59tim" w:date="2018-01-20T22:55:00Z" w:initials="g">
+  <w:comment w:id="2" w:author="ga59tim" w:date="2018-01-20T22:55:00Z" w:initials="g">
     <w:p>
       <w:pPr>
         <w:pStyle w:val="Kommentartext"/>
@@ -1845,6 +2622,54 @@
       </w:r>
       <w:r>
         <w:t>Evidence needed</w:t>
+      </w:r>
+    </w:p>
+  </w:comment>
+  <w:comment w:id="8" w:author="ga59tim" w:date="2018-02-18T02:28:00Z" w:initials="g">
+    <w:p>
+      <w:pPr>
+        <w:pStyle w:val="Kommentartext"/>
+      </w:pPr>
+      <w:r>
+        <w:rPr>
+          <w:rStyle w:val="Kommentarzeichen"/>
+        </w:rPr>
+        <w:annotationRef/>
+      </w:r>
+      <w:r>
+        <w:t>Evidence</w:t>
+      </w:r>
+    </w:p>
+  </w:comment>
+  <w:comment w:id="14" w:author="ga59tim" w:date="2018-02-18T02:34:00Z" w:initials="g">
+    <w:p>
+      <w:pPr>
+        <w:pStyle w:val="Kommentartext"/>
+      </w:pPr>
+      <w:r>
+        <w:rPr>
+          <w:rStyle w:val="Kommentarzeichen"/>
+        </w:rPr>
+        <w:annotationRef/>
+      </w:r>
+      <w:r>
+        <w:t>evidence</w:t>
+      </w:r>
+    </w:p>
+  </w:comment>
+  <w:comment w:id="16" w:author="ga59tim" w:date="2018-02-18T02:36:00Z" w:initials="g">
+    <w:p>
+      <w:pPr>
+        <w:pStyle w:val="Kommentartext"/>
+      </w:pPr>
+      <w:r>
+        <w:rPr>
+          <w:rStyle w:val="Kommentarzeichen"/>
+        </w:rPr>
+        <w:annotationRef/>
+      </w:r>
+      <w:r>
+        <w:t>evidence</w:t>
       </w:r>
     </w:p>
   </w:comment>
@@ -1854,12 +2679,18 @@
 <file path=word/commentsExtended.xml><?xml version="1.0" encoding="utf-8"?>
 <w15:commentsEx xmlns:wpc="http://schemas.microsoft.com/office/word/2010/wordprocessingCanvas" xmlns:cx="http://schemas.microsoft.com/office/drawing/2014/chartex" xmlns:cx1="http://schemas.microsoft.com/office/drawing/2015/9/8/chartex" xmlns:cx2="http://schemas.microsoft.com/office/drawing/2015/10/21/chartex" xmlns:cx3="http://schemas.microsoft.com/office/drawing/2016/5/9/chartex" xmlns:cx4="http://schemas.microsoft.com/office/drawing/2016/5/10/chartex" xmlns:cx5="http://schemas.microsoft.com/office/drawing/2016/5/11/chartex" xmlns:cx6="http://schemas.microsoft.com/office/drawing/2016/5/12/chartex" xmlns:cx7="http://schemas.microsoft.com/office/drawing/2016/5/13/chartex" xmlns:cx8="http://schemas.microsoft.com/office/drawing/2016/5/14/chartex" xmlns:mc="http://schemas.openxmlformats.org/markup-compatibility/2006" xmlns:aink="http://schemas.microsoft.com/office/drawing/2016/ink" xmlns:am3d="http://schemas.microsoft.com/office/drawing/2017/model3d" xmlns:o="urn:schemas-microsoft-com:office:office" xmlns:r="http://schemas.openxmlformats.org/officeDocument/2006/relationships" xmlns:m="http://schemas.openxmlformats.org/officeDocument/2006/math" xmlns:v="urn:schemas-microsoft-com:vml" xmlns:wp14="http://schemas.microsoft.com/office/word/2010/wordprocessingDrawing" xmlns:wp="http://schemas.openxmlformats.org/drawingml/2006/wordprocessingDrawing" xmlns:w10="urn:schemas-microsoft-com:office:word" xmlns:w="http://schemas.openxmlformats.org/wordprocessingml/2006/main" xmlns:w14="http://schemas.microsoft.com/office/word/2010/wordml" xmlns:w15="http://schemas.microsoft.com/office/word/2012/wordml" xmlns:w16cid="http://schemas.microsoft.com/office/word/2016/wordml/cid" xmlns:w16se="http://schemas.microsoft.com/office/word/2015/wordml/symex" xmlns:wpg="http://schemas.microsoft.com/office/word/2010/wordprocessingGroup" xmlns:wpi="http://schemas.microsoft.com/office/word/2010/wordprocessingInk" xmlns:wne="http://schemas.microsoft.com/office/word/2006/wordml" xmlns:wps="http://schemas.microsoft.com/office/word/2010/wordprocessingShape" mc:Ignorable="w14 w15 w16se w16cid wp14">
   <w15:commentEx w15:paraId="6311AE3B" w15:done="0"/>
+  <w15:commentEx w15:paraId="44488AE0" w15:done="0"/>
+  <w15:commentEx w15:paraId="616520DD" w15:done="0"/>
+  <w15:commentEx w15:paraId="44C3ED3C" w15:done="0"/>
 </w15:commentsEx>
 </file>
 
 <file path=word/commentsIds.xml><?xml version="1.0" encoding="utf-8"?>
 <w16cid:commentsIds xmlns:wpc="http://schemas.microsoft.com/office/word/2010/wordprocessingCanvas" xmlns:cx="http://schemas.microsoft.com/office/drawing/2014/chartex" xmlns:cx1="http://schemas.microsoft.com/office/drawing/2015/9/8/chartex" xmlns:cx2="http://schemas.microsoft.com/office/drawing/2015/10/21/chartex" xmlns:cx3="http://schemas.microsoft.com/office/drawing/2016/5/9/chartex" xmlns:cx4="http://schemas.microsoft.com/office/drawing/2016/5/10/chartex" xmlns:cx5="http://schemas.microsoft.com/office/drawing/2016/5/11/chartex" xmlns:cx6="http://schemas.microsoft.com/office/drawing/2016/5/12/chartex" xmlns:cx7="http://schemas.microsoft.com/office/drawing/2016/5/13/chartex" xmlns:cx8="http://schemas.microsoft.com/office/drawing/2016/5/14/chartex" xmlns:mc="http://schemas.openxmlformats.org/markup-compatibility/2006" xmlns:aink="http://schemas.microsoft.com/office/drawing/2016/ink" xmlns:am3d="http://schemas.microsoft.com/office/drawing/2017/model3d" xmlns:o="urn:schemas-microsoft-com:office:office" xmlns:r="http://schemas.openxmlformats.org/officeDocument/2006/relationships" xmlns:m="http://schemas.openxmlformats.org/officeDocument/2006/math" xmlns:v="urn:schemas-microsoft-com:vml" xmlns:wp14="http://schemas.microsoft.com/office/word/2010/wordprocessingDrawing" xmlns:wp="http://schemas.openxmlformats.org/drawingml/2006/wordprocessingDrawing" xmlns:w10="urn:schemas-microsoft-com:office:word" xmlns:w="http://schemas.openxmlformats.org/wordprocessingml/2006/main" xmlns:w14="http://schemas.microsoft.com/office/word/2010/wordml" xmlns:w15="http://schemas.microsoft.com/office/word/2012/wordml" xmlns:w16cid="http://schemas.microsoft.com/office/word/2016/wordml/cid" xmlns:w16se="http://schemas.microsoft.com/office/word/2015/wordml/symex" xmlns:wpg="http://schemas.microsoft.com/office/word/2010/wordprocessingGroup" xmlns:wpi="http://schemas.microsoft.com/office/word/2010/wordprocessingInk" xmlns:wne="http://schemas.microsoft.com/office/word/2006/wordml" xmlns:wps="http://schemas.microsoft.com/office/word/2010/wordprocessingShape" mc:Ignorable="w14 w15 w16se w16cid wp14">
   <w16cid:commentId w16cid:paraId="6311AE3B" w16cid:durableId="1E0E4775"/>
+  <w16cid:commentId w16cid:paraId="44488AE0" w16cid:durableId="1E336336"/>
+  <w16cid:commentId w16cid:paraId="616520DD" w16cid:durableId="1E3364B3"/>
+  <w16cid:commentId w16cid:paraId="44C3ED3C" w16cid:durableId="1E33653A"/>
 </w16cid:commentsIds>
 </file>
 
@@ -1917,7 +2748,7 @@
           <w:rPr>
             <w:noProof/>
           </w:rPr>
-          <w:t>3</w:t>
+          <w:t>5</w:t>
         </w:r>
         <w:r>
           <w:fldChar w:fldCharType="end"/>
@@ -1987,8 +2818,6 @@
         </w:rPr>
         <w:t>instructions of</w:t>
       </w:r>
-      <w:bookmarkStart w:id="7" w:name="_GoBack"/>
-      <w:bookmarkEnd w:id="7"/>
       <w:r>
         <w:rPr>
           <w:lang w:val="en-GB"/>
@@ -2312,6 +3141,92 @@
     </w:lvl>
   </w:abstractNum>
   <w:abstractNum w:abstractNumId="11" w15:restartNumberingAfterBreak="0">
+    <w:nsid w:val="36E82E68"/>
+    <w:multiLevelType w:val="multilevel"/>
+    <w:tmpl w:val="0407001F"/>
+    <w:lvl w:ilvl="0">
+      <w:start w:val="1"/>
+      <w:numFmt w:val="decimal"/>
+      <w:lvlText w:val="%1."/>
+      <w:lvlJc w:val="left"/>
+      <w:pPr>
+        <w:ind w:left="360" w:hanging="360"/>
+      </w:pPr>
+    </w:lvl>
+    <w:lvl w:ilvl="1">
+      <w:start w:val="1"/>
+      <w:numFmt w:val="decimal"/>
+      <w:lvlText w:val="%1.%2."/>
+      <w:lvlJc w:val="left"/>
+      <w:pPr>
+        <w:ind w:left="792" w:hanging="432"/>
+      </w:pPr>
+    </w:lvl>
+    <w:lvl w:ilvl="2">
+      <w:start w:val="1"/>
+      <w:numFmt w:val="decimal"/>
+      <w:lvlText w:val="%1.%2.%3."/>
+      <w:lvlJc w:val="left"/>
+      <w:pPr>
+        <w:ind w:left="1224" w:hanging="504"/>
+      </w:pPr>
+    </w:lvl>
+    <w:lvl w:ilvl="3">
+      <w:start w:val="1"/>
+      <w:numFmt w:val="decimal"/>
+      <w:lvlText w:val="%1.%2.%3.%4."/>
+      <w:lvlJc w:val="left"/>
+      <w:pPr>
+        <w:ind w:left="1728" w:hanging="648"/>
+      </w:pPr>
+    </w:lvl>
+    <w:lvl w:ilvl="4">
+      <w:start w:val="1"/>
+      <w:numFmt w:val="decimal"/>
+      <w:lvlText w:val="%1.%2.%3.%4.%5."/>
+      <w:lvlJc w:val="left"/>
+      <w:pPr>
+        <w:ind w:left="2232" w:hanging="792"/>
+      </w:pPr>
+    </w:lvl>
+    <w:lvl w:ilvl="5">
+      <w:start w:val="1"/>
+      <w:numFmt w:val="decimal"/>
+      <w:lvlText w:val="%1.%2.%3.%4.%5.%6."/>
+      <w:lvlJc w:val="left"/>
+      <w:pPr>
+        <w:ind w:left="2736" w:hanging="936"/>
+      </w:pPr>
+    </w:lvl>
+    <w:lvl w:ilvl="6">
+      <w:start w:val="1"/>
+      <w:numFmt w:val="decimal"/>
+      <w:lvlText w:val="%1.%2.%3.%4.%5.%6.%7."/>
+      <w:lvlJc w:val="left"/>
+      <w:pPr>
+        <w:ind w:left="3240" w:hanging="1080"/>
+      </w:pPr>
+    </w:lvl>
+    <w:lvl w:ilvl="7">
+      <w:start w:val="1"/>
+      <w:numFmt w:val="decimal"/>
+      <w:lvlText w:val="%1.%2.%3.%4.%5.%6.%7.%8."/>
+      <w:lvlJc w:val="left"/>
+      <w:pPr>
+        <w:ind w:left="3744" w:hanging="1224"/>
+      </w:pPr>
+    </w:lvl>
+    <w:lvl w:ilvl="8">
+      <w:start w:val="1"/>
+      <w:numFmt w:val="decimal"/>
+      <w:lvlText w:val="%1.%2.%3.%4.%5.%6.%7.%8.%9."/>
+      <w:lvlJc w:val="left"/>
+      <w:pPr>
+        <w:ind w:left="4320" w:hanging="1440"/>
+      </w:pPr>
+    </w:lvl>
+  </w:abstractNum>
+  <w:abstractNum w:abstractNumId="12" w15:restartNumberingAfterBreak="0">
     <w:nsid w:val="690523EE"/>
     <w:multiLevelType w:val="hybridMultilevel"/>
     <w:tmpl w:val="24646314"/>
@@ -2397,7 +3312,7 @@
       </w:pPr>
     </w:lvl>
   </w:abstractNum>
-  <w:abstractNum w:abstractNumId="12" w15:restartNumberingAfterBreak="0">
+  <w:abstractNum w:abstractNumId="13" w15:restartNumberingAfterBreak="0">
     <w:nsid w:val="6968078B"/>
     <w:multiLevelType w:val="multilevel"/>
     <w:tmpl w:val="0407001F"/>
@@ -2517,10 +3432,13 @@
     <w:abstractNumId w:val="9"/>
   </w:num>
   <w:num w:numId="12">
-    <w:abstractNumId w:val="11"/>
+    <w:abstractNumId w:val="12"/>
   </w:num>
   <w:num w:numId="13">
-    <w:abstractNumId w:val="12"/>
+    <w:abstractNumId w:val="13"/>
+  </w:num>
+  <w:num w:numId="14">
+    <w:abstractNumId w:val="11"/>
   </w:num>
 </w:numbering>
 </file>
@@ -3136,6 +4054,7 @@
   <w:style w:type="character" w:default="1" w:styleId="Absatz-Standardschriftart">
     <w:name w:val="Default Paragraph Font"/>
     <w:uiPriority w:val="1"/>
+    <w:semiHidden/>
     <w:unhideWhenUsed/>
   </w:style>
   <w:style w:type="table" w:default="1" w:styleId="NormaleTabelle">
@@ -7279,7 +8198,6 @@
     <w:next w:val="Standard"/>
     <w:autoRedefine/>
     <w:uiPriority w:val="39"/>
-    <w:semiHidden/>
     <w:unhideWhenUsed/>
     <w:rsid w:val="007F3F31"/>
     <w:pPr>
@@ -7721,7 +8639,7 @@
 </file>
 
 <file path=customXml/itemProps2.xml><?xml version="1.0" encoding="utf-8"?>
-<ds:datastoreItem xmlns:ds="http://schemas.openxmlformats.org/officeDocument/2006/customXml" ds:itemID="{841E24E3-D687-46C7-B957-822CCC164861}">
+<ds:datastoreItem xmlns:ds="http://schemas.openxmlformats.org/officeDocument/2006/customXml" ds:itemID="{C37B57B7-34E7-4AC4-99E2-71FBC553EA5F}">
   <ds:schemaRefs>
     <ds:schemaRef ds:uri="http://schemas.openxmlformats.org/officeDocument/2006/bibliography"/>
   </ds:schemaRefs>

</xml_diff>

<commit_message>
Worked on the paper
</commit_message>
<xml_diff>
--- a/paper/HearingAidAppThesis.docx
+++ b/paper/HearingAidAppThesis.docx
@@ -2,8 +2,6 @@
 <file path=word/document.xml><?xml version="1.0" encoding="utf-8"?>
 <w:document xmlns:wpc="http://schemas.microsoft.com/office/word/2010/wordprocessingCanvas" xmlns:cx="http://schemas.microsoft.com/office/drawing/2014/chartex" xmlns:cx1="http://schemas.microsoft.com/office/drawing/2015/9/8/chartex" xmlns:cx2="http://schemas.microsoft.com/office/drawing/2015/10/21/chartex" xmlns:cx3="http://schemas.microsoft.com/office/drawing/2016/5/9/chartex" xmlns:cx4="http://schemas.microsoft.com/office/drawing/2016/5/10/chartex" xmlns:cx5="http://schemas.microsoft.com/office/drawing/2016/5/11/chartex" xmlns:cx6="http://schemas.microsoft.com/office/drawing/2016/5/12/chartex" xmlns:cx7="http://schemas.microsoft.com/office/drawing/2016/5/13/chartex" xmlns:cx8="http://schemas.microsoft.com/office/drawing/2016/5/14/chartex" xmlns:mc="http://schemas.openxmlformats.org/markup-compatibility/2006" xmlns:aink="http://schemas.microsoft.com/office/drawing/2016/ink" xmlns:am3d="http://schemas.microsoft.com/office/drawing/2017/model3d" xmlns:o="urn:schemas-microsoft-com:office:office" xmlns:r="http://schemas.openxmlformats.org/officeDocument/2006/relationships" xmlns:m="http://schemas.openxmlformats.org/officeDocument/2006/math" xmlns:v="urn:schemas-microsoft-com:vml" xmlns:wp14="http://schemas.microsoft.com/office/word/2010/wordprocessingDrawing" xmlns:wp="http://schemas.openxmlformats.org/drawingml/2006/wordprocessingDrawing" xmlns:w10="urn:schemas-microsoft-com:office:word" xmlns:w="http://schemas.openxmlformats.org/wordprocessingml/2006/main" xmlns:w14="http://schemas.microsoft.com/office/word/2010/wordml" xmlns:w15="http://schemas.microsoft.com/office/word/2012/wordml" xmlns:w16cid="http://schemas.microsoft.com/office/word/2016/wordml/cid" xmlns:w16se="http://schemas.microsoft.com/office/word/2015/wordml/symex" xmlns:wpg="http://schemas.microsoft.com/office/word/2010/wordprocessingGroup" xmlns:wpi="http://schemas.microsoft.com/office/word/2010/wordprocessingInk" xmlns:wne="http://schemas.microsoft.com/office/word/2006/wordml" xmlns:wps="http://schemas.microsoft.com/office/word/2010/wordprocessingShape" mc:Ignorable="w14 w15 w16se w16cid wp14">
   <w:body>
-    <w:bookmarkStart w:id="0" w:name="_GoBack" w:displacedByCustomXml="next"/>
-    <w:bookmarkEnd w:id="0" w:displacedByCustomXml="next"/>
     <w:sdt>
       <w:sdtPr>
         <w:rPr>
@@ -15,6 +13,7 @@
           <w:docPartUnique/>
         </w:docPartObj>
       </w:sdtPr>
+      <w:sdtEndPr/>
       <w:sdtContent>
         <w:p>
           <w:pPr>
@@ -207,6 +206,7 @@
                                       <w:dataBinding w:prefixMappings="xmlns:ns0='http://purl.org/dc/elements/1.1/' xmlns:ns1='http://schemas.openxmlformats.org/package/2006/metadata/core-properties' " w:xpath="/ns1:coreProperties[1]/ns0:title[1]" w:storeItemID="{6C3C8BC8-F283-45AE-878A-BAB7291924A1}"/>
                                       <w:text/>
                                     </w:sdtPr>
+                                    <w:sdtEndPr/>
                                     <w:sdtContent>
                                       <w:r>
                                         <w:rPr>
@@ -389,6 +389,7 @@
                                 <w:dataBinding w:prefixMappings="xmlns:ns0='http://purl.org/dc/elements/1.1/' xmlns:ns1='http://schemas.openxmlformats.org/package/2006/metadata/core-properties' " w:xpath="/ns1:coreProperties[1]/ns0:title[1]" w:storeItemID="{6C3C8BC8-F283-45AE-878A-BAB7291924A1}"/>
                                 <w:text/>
                               </w:sdtPr>
+                              <w:sdtEndPr/>
                               <w:sdtContent>
                                 <w:r>
                                   <w:rPr>
@@ -502,6 +503,7 @@
                                   <w:dataBinding w:prefixMappings="xmlns:ns0='http://purl.org/dc/elements/1.1/' xmlns:ns1='http://schemas.openxmlformats.org/package/2006/metadata/core-properties' " w:xpath="/ns1:coreProperties[1]/ns0:creator[1]" w:storeItemID="{6C3C8BC8-F283-45AE-878A-BAB7291924A1}"/>
                                   <w:text/>
                                 </w:sdtPr>
+                                <w:sdtEndPr/>
                                 <w:sdtContent>
                                   <w:p>
                                     <w:pPr>
@@ -569,6 +571,7 @@
                             <w:dataBinding w:prefixMappings="xmlns:ns0='http://purl.org/dc/elements/1.1/' xmlns:ns1='http://schemas.openxmlformats.org/package/2006/metadata/core-properties' " w:xpath="/ns1:coreProperties[1]/ns0:creator[1]" w:storeItemID="{6C3C8BC8-F283-45AE-878A-BAB7291924A1}"/>
                             <w:text/>
                           </w:sdtPr>
+                          <w:sdtEndPr/>
                           <w:sdtContent>
                             <w:p>
                               <w:pPr>
@@ -687,6 +690,7 @@
                                     <w:calendar w:val="gregorian"/>
                                   </w:date>
                                 </w:sdtPr>
+                                <w:sdtEndPr/>
                                 <w:sdtContent>
                                   <w:p>
                                     <w:pPr>
@@ -753,6 +757,7 @@
                               <w:calendar w:val="gregorian"/>
                             </w:date>
                           </w:sdtPr>
+                          <w:sdtEndPr/>
                           <w:sdtContent>
                             <w:p>
                               <w:pPr>
@@ -1731,7 +1736,7 @@
           <w:lang w:val="en-GB"/>
         </w:rPr>
       </w:pPr>
-      <w:bookmarkStart w:id="1" w:name="_Toc506684670"/>
+      <w:bookmarkStart w:id="0" w:name="_Toc506684670"/>
       <w:r>
         <w:rPr>
           <w:lang w:val="en-GB"/>
@@ -1745,7 +1750,7 @@
         </w:rPr>
         <w:t xml:space="preserve"> and introduction</w:t>
       </w:r>
-      <w:bookmarkEnd w:id="1"/>
+      <w:bookmarkEnd w:id="0"/>
     </w:p>
     <w:p>
       <w:pPr>
@@ -1754,20 +1759,20 @@
           <w:lang w:val="en-GB"/>
         </w:rPr>
       </w:pPr>
-      <w:commentRangeStart w:id="2"/>
+      <w:commentRangeStart w:id="1"/>
       <w:r>
         <w:rPr>
           <w:lang w:val="en-GB"/>
         </w:rPr>
         <w:t>Elder people generally suffer from hearing loss</w:t>
       </w:r>
-      <w:commentRangeEnd w:id="2"/>
+      <w:commentRangeEnd w:id="1"/>
       <w:r>
         <w:rPr>
           <w:rStyle w:val="Kommentarzeichen"/>
           <w:lang w:val="en-GB"/>
         </w:rPr>
-        <w:commentReference w:id="2"/>
+        <w:commentReference w:id="1"/>
       </w:r>
       <w:r>
         <w:rPr>
@@ -1807,14 +1812,14 @@
           <w:lang w:val="en-GB"/>
         </w:rPr>
       </w:pPr>
-      <w:bookmarkStart w:id="3" w:name="_Toc506684671"/>
+      <w:bookmarkStart w:id="2" w:name="_Toc506684671"/>
       <w:r>
         <w:rPr>
           <w:lang w:val="en-GB"/>
         </w:rPr>
         <w:t>Overview over hearing impairment</w:t>
       </w:r>
-      <w:bookmarkEnd w:id="3"/>
+      <w:bookmarkEnd w:id="2"/>
     </w:p>
     <w:p>
       <w:pPr>
@@ -1845,19 +1850,7 @@
         <w:rPr>
           <w:lang w:val="en-GB"/>
         </w:rPr>
-        <w:t>sounds that exceed</w:t>
-      </w:r>
-      <w:r>
-        <w:rPr>
-          <w:lang w:val="en-GB"/>
-        </w:rPr>
-        <w:t>s</w:t>
-      </w:r>
-      <w:r>
-        <w:rPr>
-          <w:lang w:val="en-GB"/>
-        </w:rPr>
-        <w:t xml:space="preserve"> a certain threshold in volume. While all humans have that so called absolute threshold of hearing,</w:t>
+        <w:t>sounds that exceed a certain threshold in volume. While all humans have that so called absolute threshold of hearing,</w:t>
       </w:r>
       <w:r>
         <w:rPr>
@@ -1881,7 +1874,51 @@
         <w:rPr>
           <w:lang w:val="en-GB"/>
         </w:rPr>
-        <w:t xml:space="preserve"> significantly higher than the one of the average human being.</w:t>
+        <w:t xml:space="preserve"> significantly higher than the one of the average human being</w:t>
+      </w:r>
+      <w:r>
+        <w:rPr>
+          <w:lang w:val="en-GB"/>
+        </w:rPr>
+        <w:t xml:space="preserve"> </w:t>
+      </w:r>
+      <w:r>
+        <w:rPr>
+          <w:lang w:val="en-GB"/>
+        </w:rPr>
+        <w:fldChar w:fldCharType="begin"/>
+      </w:r>
+      <w:r>
+        <w:rPr>
+          <w:lang w:val="en-GB"/>
+        </w:rPr>
+        <w:instrText>ADDIN CITAVI.PLACEHOLDER 9c84e035-0dfe-4c20-9f2c-6dfb3a56e7b0 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</w:instrText>
+      </w:r>
+      <w:r>
+        <w:rPr>
+          <w:lang w:val="en-GB"/>
+        </w:rPr>
+        <w:fldChar w:fldCharType="separate"/>
+      </w:r>
+      <w:bookmarkStart w:id="3" w:name="_CTVP0019c84e0350dfe4c209f2c6dfb3a56e7b0"/>
+      <w:r>
+        <w:rPr>
+          <w:lang w:val="en-GB"/>
+        </w:rPr>
+        <w:t>(Kießling 2001)</w:t>
+      </w:r>
+      <w:bookmarkEnd w:id="3"/>
+      <w:r>
+        <w:rPr>
+          <w:lang w:val="en-GB"/>
+        </w:rPr>
+        <w:fldChar w:fldCharType="end"/>
+      </w:r>
+      <w:r>
+        <w:rPr>
+          <w:lang w:val="en-GB"/>
+        </w:rPr>
+        <w:t>.</w:t>
       </w:r>
     </w:p>
     <w:p>
@@ -2073,21 +2110,45 @@
         <w:rPr>
           <w:lang w:val="en-GB"/>
         </w:rPr>
-        <w:t xml:space="preserve">hearing aids aim to amplify the sound a patient would hear. Most relevant sounds (speech, music, warning signals) are in a frequency range between </w:t>
-      </w:r>
-      <w:commentRangeStart w:id="8"/>
-      <w:r>
-        <w:rPr>
-          <w:lang w:val="en-GB"/>
-        </w:rPr>
-        <w:t>500 and 6000 Hz</w:t>
-      </w:r>
-      <w:commentRangeEnd w:id="8"/>
-      <w:r>
-        <w:rPr>
-          <w:rStyle w:val="Kommentarzeichen"/>
-        </w:rPr>
-        <w:commentReference w:id="8"/>
+        <w:t>hearing aids aim to amplify the sound a patient would hear. Most relevant sounds (speech, music, warning signals) are in a frequency range between 500 and 6000 Hz</w:t>
+      </w:r>
+      <w:r>
+        <w:rPr>
+          <w:lang w:val="en-GB"/>
+        </w:rPr>
+        <w:t xml:space="preserve"> </w:t>
+      </w:r>
+      <w:r>
+        <w:rPr>
+          <w:lang w:val="en-GB"/>
+        </w:rPr>
+        <w:fldChar w:fldCharType="begin"/>
+      </w:r>
+      <w:r>
+        <w:rPr>
+          <w:lang w:val="en-GB"/>
+        </w:rPr>
+        <w:instrText>ADDIN CITAVI.PLACEHOLDER 2c1ab70f-2f6a-4b8f-bb87-08795f59eaae 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</w:instrText>
+      </w:r>
+      <w:r>
+        <w:rPr>
+          <w:lang w:val="en-GB"/>
+        </w:rPr>
+        <w:fldChar w:fldCharType="separate"/>
+      </w:r>
+      <w:bookmarkStart w:id="8" w:name="_CTVP0012c1ab70f2f6a4b8fbb8708795f59eaae"/>
+      <w:r>
+        <w:rPr>
+          <w:lang w:val="en-GB"/>
+        </w:rPr>
+        <w:t>(Kießling 2001)</w:t>
+      </w:r>
+      <w:bookmarkEnd w:id="8"/>
+      <w:r>
+        <w:rPr>
+          <w:lang w:val="en-GB"/>
+        </w:rPr>
+        <w:fldChar w:fldCharType="end"/>
       </w:r>
       <w:r>
         <w:rPr>
@@ -2099,7 +2160,51 @@
         <w:rPr>
           <w:lang w:val="en-GB"/>
         </w:rPr>
-        <w:t>hearing aids cannot simply amplify all sounds by the same amount (risk to exceed the threshold of pain) and cannot amplify all sounds to the same volume neither (perception of volume would be lost). To accomplish this, hearing aids generally know their user’s ATH and threshold of pain and calculate the amount by which a sound must be amplified for each sound individually depending on its frequency and volume.</w:t>
+        <w:t>hearing aids cannot simply amplify all sounds by the same amount (risk to exceed the threshold of pain) and cannot amplify all sounds to the same volume neither (perception of volume would be lost)</w:t>
+      </w:r>
+      <w:r>
+        <w:rPr>
+          <w:lang w:val="en-GB"/>
+        </w:rPr>
+        <w:t xml:space="preserve"> </w:t>
+      </w:r>
+      <w:r>
+        <w:rPr>
+          <w:lang w:val="en-GB"/>
+        </w:rPr>
+        <w:fldChar w:fldCharType="begin"/>
+      </w:r>
+      <w:r>
+        <w:rPr>
+          <w:lang w:val="en-GB"/>
+        </w:rPr>
+        <w:instrText>ADDIN CITAVI.PLACEHOLDER faa5771b-e068-479e-9641-fbc905a4cfb7 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</w:instrText>
+      </w:r>
+      <w:r>
+        <w:rPr>
+          <w:lang w:val="en-GB"/>
+        </w:rPr>
+        <w:fldChar w:fldCharType="separate"/>
+      </w:r>
+      <w:bookmarkStart w:id="9" w:name="_CTVP001faa5771be068479e9641fbc905a4cfb7"/>
+      <w:r>
+        <w:rPr>
+          <w:lang w:val="en-GB"/>
+        </w:rPr>
+        <w:t>(Kießling 2001)</w:t>
+      </w:r>
+      <w:bookmarkEnd w:id="9"/>
+      <w:r>
+        <w:rPr>
+          <w:lang w:val="en-GB"/>
+        </w:rPr>
+        <w:fldChar w:fldCharType="end"/>
+      </w:r>
+      <w:r>
+        <w:rPr>
+          <w:lang w:val="en-GB"/>
+        </w:rPr>
+        <w:t>. To accomplish this, hearing aids generally know their user’s ATH and threshold of pain and calculate the amount by which a sound must be amplified for each sound individually depending on its frequency and volume.</w:t>
       </w:r>
     </w:p>
     <w:p>
@@ -2113,14 +2218,14 @@
           <w:lang w:val="en-GB"/>
         </w:rPr>
       </w:pPr>
-      <w:bookmarkStart w:id="9" w:name="_Toc506684674"/>
+      <w:bookmarkStart w:id="10" w:name="_Toc506684674"/>
       <w:r>
         <w:rPr>
           <w:lang w:val="en-GB"/>
         </w:rPr>
         <w:t>Amplification algorithms</w:t>
       </w:r>
-      <w:bookmarkEnd w:id="9"/>
+      <w:bookmarkEnd w:id="10"/>
     </w:p>
     <w:p>
       <w:pPr>
@@ -2133,14 +2238,14 @@
           <w:lang w:val="en-GB"/>
         </w:rPr>
       </w:pPr>
-      <w:bookmarkStart w:id="10" w:name="_Toc506684675"/>
+      <w:bookmarkStart w:id="11" w:name="_Toc506684675"/>
       <w:r>
         <w:rPr>
           <w:lang w:val="en-GB"/>
         </w:rPr>
         <w:t>Sound latency</w:t>
       </w:r>
-      <w:bookmarkEnd w:id="10"/>
+      <w:bookmarkEnd w:id="11"/>
     </w:p>
     <w:p>
       <w:pPr>
@@ -2159,7 +2264,21 @@
         <w:rPr>
           <w:lang w:val="en-GB"/>
         </w:rPr>
-        <w:t xml:space="preserve">start to notice sound delays if the latency is more than 10 ms </w:t>
+        <w:t xml:space="preserve">start to notice sound delays if the latency is more than 10 </w:t>
+      </w:r>
+      <w:proofErr w:type="spellStart"/>
+      <w:r>
+        <w:rPr>
+          <w:lang w:val="en-GB"/>
+        </w:rPr>
+        <w:t>ms</w:t>
+      </w:r>
+      <w:proofErr w:type="spellEnd"/>
+      <w:r>
+        <w:rPr>
+          <w:lang w:val="en-GB"/>
+        </w:rPr>
+        <w:t xml:space="preserve"> </w:t>
       </w:r>
       <w:r>
         <w:rPr>
@@ -2179,14 +2298,21 @@
         </w:rPr>
         <w:fldChar w:fldCharType="separate"/>
       </w:r>
-      <w:bookmarkStart w:id="11" w:name="_CTVP00122bbee5f270a4205813f86ef07683330"/>
-      <w:r>
-        <w:rPr>
-          <w:lang w:val="en-GB"/>
-        </w:rPr>
-        <w:t>(Superpowered Inc. 2017)</w:t>
-      </w:r>
-      <w:bookmarkEnd w:id="11"/>
+      <w:bookmarkStart w:id="12" w:name="_CTVP00122bbee5f270a4205813f86ef07683330"/>
+      <w:r>
+        <w:rPr>
+          <w:lang w:val="en-GB"/>
+        </w:rPr>
+        <w:t xml:space="preserve">(Superpowered </w:t>
+      </w:r>
+      <w:r>
+        <w:rPr>
+          <w:lang w:val="en-GB"/>
+        </w:rPr>
+        <w:lastRenderedPageBreak/>
+        <w:t>Inc. 2017)</w:t>
+      </w:r>
+      <w:bookmarkEnd w:id="12"/>
       <w:r>
         <w:rPr>
           <w:lang w:val="en-GB"/>
@@ -2197,14 +2323,47 @@
         <w:rPr>
           <w:lang w:val="en-GB"/>
         </w:rPr>
-        <w:t xml:space="preserve"> and will get seriously distracted at higher latencies. According to our own field </w:t>
-      </w:r>
-      <w:r>
-        <w:rPr>
-          <w:lang w:val="en-GB"/>
-        </w:rPr>
-        <w:lastRenderedPageBreak/>
-        <w:t xml:space="preserve">measurements, latencies of more than 50 ms make conversations impossible. While one might still be able to hear the conversation partner, it will become difficult for the user to speak because he will hear his own voice delayed by the very same latency. Due to this, hearing aid hardware and algorithms must be built to process sound in 10 ms or less. This is easy for hearing aid manufacturers as they are constructing their own hardware and have the budgets for more expensive hardware, engineered for the exclusive purpose of sound processing. On smartphones, this is </w:t>
+        <w:t xml:space="preserve"> and will get seriously distracted at higher latencies. According to our own field measurements, latencies of more than 50 </w:t>
+      </w:r>
+      <w:proofErr w:type="spellStart"/>
+      <w:r>
+        <w:rPr>
+          <w:lang w:val="en-GB"/>
+        </w:rPr>
+        <w:t>ms</w:t>
+      </w:r>
+      <w:proofErr w:type="spellEnd"/>
+      <w:r>
+        <w:rPr>
+          <w:lang w:val="en-GB"/>
+        </w:rPr>
+        <w:t xml:space="preserve"> make conversations impossible. While one might still be able to hear the conversation partner, it will become difficult for the user to speak </w:t>
+      </w:r>
+      <w:r>
+        <w:rPr>
+          <w:lang w:val="en-GB"/>
+        </w:rPr>
+        <w:t>since</w:t>
+      </w:r>
+      <w:r>
+        <w:rPr>
+          <w:lang w:val="en-GB"/>
+        </w:rPr>
+        <w:t xml:space="preserve"> he will hear his own voice delayed by the very same latency. Due to this, hearing aid hardware and algorithms must be built to process sound in 10 </w:t>
+      </w:r>
+      <w:proofErr w:type="spellStart"/>
+      <w:r>
+        <w:rPr>
+          <w:lang w:val="en-GB"/>
+        </w:rPr>
+        <w:t>ms</w:t>
+      </w:r>
+      <w:proofErr w:type="spellEnd"/>
+      <w:r>
+        <w:rPr>
+          <w:lang w:val="en-GB"/>
+        </w:rPr>
+        <w:t xml:space="preserve"> or less. This is easy for hearing aid manufacturers as they are constructing their own hardware and have the budgets for more expensive hardware, engineered for the exclusive purpose of sound processing. On smartphones, this is </w:t>
       </w:r>
       <w:r>
         <w:rPr>
@@ -2254,14 +2413,14 @@
           <w:lang w:val="en-GB"/>
         </w:rPr>
       </w:pPr>
-      <w:bookmarkStart w:id="12" w:name="_Toc506684676"/>
+      <w:bookmarkStart w:id="13" w:name="_Toc506684676"/>
       <w:r>
         <w:rPr>
           <w:lang w:val="en-GB"/>
         </w:rPr>
         <w:t>Introduction to the Android application framework</w:t>
       </w:r>
-      <w:bookmarkEnd w:id="12"/>
+      <w:bookmarkEnd w:id="13"/>
     </w:p>
     <w:p>
       <w:pPr>
@@ -2274,14 +2433,14 @@
           <w:lang w:val="en-GB"/>
         </w:rPr>
       </w:pPr>
-      <w:bookmarkStart w:id="13" w:name="_Toc506684677"/>
+      <w:bookmarkStart w:id="14" w:name="_Toc506684677"/>
       <w:r>
         <w:rPr>
           <w:lang w:val="en-GB"/>
         </w:rPr>
         <w:t>Basic framework</w:t>
       </w:r>
-      <w:bookmarkEnd w:id="13"/>
+      <w:bookmarkEnd w:id="14"/>
     </w:p>
     <w:p>
       <w:pPr>
@@ -2316,6 +2475,12 @@
       </w:r>
       <w:r>
         <w:rPr>
+          <w:lang w:val="en-GB"/>
+        </w:rPr>
+        <w:t xml:space="preserve"> (JVM)</w:t>
+      </w:r>
+      <w:r>
+        <w:rPr>
           <w:rStyle w:val="Funotenzeichen"/>
           <w:lang w:val="en-GB"/>
         </w:rPr>
@@ -2351,21 +2516,33 @@
         <w:rPr>
           <w:lang w:val="en-GB"/>
         </w:rPr>
-        <w:t xml:space="preserve">, the JVM slows the program down by design as it has to translate every instruction of the virtual CPU to instructions for the real CPU. Furthermore, as Java is mostly Just-in-time compiled (JIT compiled), the JIT compiler also takes up time to compile. </w:t>
-      </w:r>
-      <w:commentRangeStart w:id="14"/>
+        <w:t xml:space="preserve">, the JVM slows the program down by design as it </w:t>
+      </w:r>
+      <w:r>
+        <w:rPr>
+          <w:lang w:val="en-GB"/>
+        </w:rPr>
+        <w:t>must</w:t>
+      </w:r>
+      <w:r>
+        <w:rPr>
+          <w:lang w:val="en-GB"/>
+        </w:rPr>
+        <w:t xml:space="preserve"> translate every instruction of the virtual CPU to instructions for the real CPU. Furthermore, as Java is mostly Just-in-time compiled (JIT compiled), the JIT compiler also takes up time to compile. </w:t>
+      </w:r>
+      <w:commentRangeStart w:id="15"/>
       <w:r>
         <w:rPr>
           <w:lang w:val="en-GB"/>
         </w:rPr>
         <w:t>Thirdly, when the garbage collector becomes activated, the application is halted for several milliseconds until the garbage collector finishes its work</w:t>
       </w:r>
-      <w:commentRangeEnd w:id="14"/>
+      <w:commentRangeEnd w:id="15"/>
       <w:r>
         <w:rPr>
           <w:rStyle w:val="Kommentarzeichen"/>
         </w:rPr>
-        <w:commentReference w:id="14"/>
+        <w:commentReference w:id="15"/>
       </w:r>
       <w:r>
         <w:rPr>
@@ -2424,14 +2601,14 @@
           <w:lang w:val="en-GB"/>
         </w:rPr>
       </w:pPr>
-      <w:bookmarkStart w:id="15" w:name="_Toc506684678"/>
+      <w:bookmarkStart w:id="16" w:name="_Toc506684678"/>
       <w:r>
         <w:rPr>
           <w:lang w:val="en-GB"/>
         </w:rPr>
         <w:t>Android Native Development Kit</w:t>
       </w:r>
-      <w:bookmarkEnd w:id="15"/>
+      <w:bookmarkEnd w:id="16"/>
     </w:p>
     <w:p>
       <w:pPr>
@@ -2458,19 +2635,19 @@
         </w:rPr>
         <w:t xml:space="preserve">that are executed directly on the device’s CPU instead of being executed on the JVM. This eliminates the JVM software layer but also removes all the advantages that come with the use of the JVM. Usually, </w:t>
       </w:r>
-      <w:commentRangeStart w:id="16"/>
+      <w:commentRangeStart w:id="17"/>
       <w:r>
         <w:rPr>
           <w:lang w:val="en-GB"/>
         </w:rPr>
         <w:t>native code is written in C++ and compiled into assembler code for each platform that the app will be able to run on</w:t>
       </w:r>
-      <w:commentRangeEnd w:id="16"/>
+      <w:commentRangeEnd w:id="17"/>
       <w:r>
         <w:rPr>
           <w:rStyle w:val="Kommentarzeichen"/>
         </w:rPr>
-        <w:commentReference w:id="16"/>
+        <w:commentReference w:id="17"/>
       </w:r>
       <w:r>
         <w:rPr>
@@ -2501,6 +2678,430 @@
     </w:p>
     <w:p>
       <w:pPr>
+        <w:pStyle w:val="berschrift1"/>
+        <w:numPr>
+          <w:ilvl w:val="0"/>
+          <w:numId w:val="1"/>
+        </w:numPr>
+        <w:rPr>
+          <w:lang w:val="en-GB"/>
+        </w:rPr>
+      </w:pPr>
+      <w:r>
+        <w:rPr>
+          <w:lang w:val="en-GB"/>
+        </w:rPr>
+        <w:lastRenderedPageBreak/>
+        <w:t>UI Design</w:t>
+      </w:r>
+    </w:p>
+    <w:p>
+      <w:pPr>
+        <w:pStyle w:val="berschrift2"/>
+        <w:numPr>
+          <w:ilvl w:val="1"/>
+          <w:numId w:val="1"/>
+        </w:numPr>
+        <w:rPr>
+          <w:lang w:val="en-GB"/>
+        </w:rPr>
+      </w:pPr>
+      <w:r>
+        <w:rPr>
+          <w:lang w:val="en-GB"/>
+        </w:rPr>
+        <w:t>Main screen</w:t>
+      </w:r>
+    </w:p>
+    <w:p>
+      <w:pPr>
+        <w:jc w:val="both"/>
+        <w:rPr>
+          <w:lang w:val="en-GB"/>
+        </w:rPr>
+      </w:pPr>
+      <w:r>
+        <w:rPr>
+          <w:lang w:val="en-GB"/>
+        </w:rPr>
+        <w:t xml:space="preserve">Generally, the app’s UI design follows Google’s Material Design Guide </w:t>
+      </w:r>
+      <w:r>
+        <w:rPr>
+          <w:lang w:val="en-GB"/>
+        </w:rPr>
+        <w:fldChar w:fldCharType="begin"/>
+      </w:r>
+      <w:r>
+        <w:rPr>
+          <w:lang w:val="en-GB"/>
+        </w:rPr>
+        <w:instrText>ADDIN CITAVI.PLACEHOLDER 67725781-43ca-49ac-89bb-a5480ddb6a28 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</w:instrText>
+      </w:r>
+      <w:r>
+        <w:rPr>
+          <w:lang w:val="en-GB"/>
+        </w:rPr>
+        <w:fldChar w:fldCharType="separate"/>
+      </w:r>
+      <w:bookmarkStart w:id="18" w:name="_CTVP0016772578143ca49ac89bba5480ddb6a28"/>
+      <w:r>
+        <w:rPr>
+          <w:lang w:val="en-GB"/>
+        </w:rPr>
+        <w:t>(Google LLC 2014)</w:t>
+      </w:r>
+      <w:bookmarkEnd w:id="18"/>
+      <w:r>
+        <w:rPr>
+          <w:lang w:val="en-GB"/>
+        </w:rPr>
+        <w:fldChar w:fldCharType="end"/>
+      </w:r>
+      <w:r>
+        <w:rPr>
+          <w:lang w:val="en-GB"/>
+        </w:rPr>
+        <w:t xml:space="preserve">. The main screen of the app has one major task: Start and stop the hearing aid functionality. As such, </w:t>
+      </w:r>
+      <w:r>
+        <w:rPr>
+          <w:lang w:val="en-GB"/>
+        </w:rPr>
+        <w:t>it</w:t>
+      </w:r>
+      <w:r>
+        <w:rPr>
+          <w:lang w:val="en-GB"/>
+        </w:rPr>
+        <w:t xml:space="preserve"> consists of only one Play</w:t>
+      </w:r>
+      <w:r>
+        <w:rPr>
+          <w:lang w:val="en-GB"/>
+        </w:rPr>
+        <w:t xml:space="preserve"> </w:t>
+      </w:r>
+      <w:r>
+        <w:rPr>
+          <w:lang w:val="en-GB"/>
+        </w:rPr>
+        <w:t xml:space="preserve">button </w:t>
+      </w:r>
+      <w:r>
+        <w:rPr>
+          <w:lang w:val="en-GB"/>
+        </w:rPr>
+        <w:t>which transforms itself into a Pause button when the hearing aid is switched on. Also, users of the app are likely to be aged as hearing loss is often caused by aging. Thus, users might also be able to have issues with their vision, which is why the button is orange in front of a white background.</w:t>
+      </w:r>
+    </w:p>
+    <w:p>
+      <w:pPr>
+        <w:jc w:val="both"/>
+        <w:rPr>
+          <w:lang w:val="en-GB"/>
+        </w:rPr>
+      </w:pPr>
+      <w:r>
+        <w:rPr>
+          <w:lang w:val="en-GB"/>
+        </w:rPr>
+        <w:t>Apart from allowing the user to switch the hearing aid on and off, the main screen also displays various messages to the user:</w:t>
+      </w:r>
+    </w:p>
+    <w:p>
+      <w:pPr>
+        <w:pStyle w:val="Listenabsatz"/>
+        <w:numPr>
+          <w:ilvl w:val="0"/>
+          <w:numId w:val="15"/>
+        </w:numPr>
+        <w:jc w:val="both"/>
+        <w:rPr>
+          <w:lang w:val="en-GB"/>
+        </w:rPr>
+      </w:pPr>
+      <w:r>
+        <w:rPr>
+          <w:lang w:val="en-GB"/>
+        </w:rPr>
+        <w:t>The message of the day (MOTD): If we have important news to tell the users, we can publish them on a so-called RSS feed which resides on a remote server. The app retrieves this feed and displays an abstract of the news to the user in case new news were found. If the user wishes to read the entire message, he may click a ‘Read more’ button or dismiss the message if he is not interested in reading it. The MOTD is displayed as a so-called non-modal bottom sheet.</w:t>
+      </w:r>
+    </w:p>
+    <w:p>
+      <w:pPr>
+        <w:pStyle w:val="Listenabsatz"/>
+        <w:numPr>
+          <w:ilvl w:val="0"/>
+          <w:numId w:val="15"/>
+        </w:numPr>
+        <w:jc w:val="both"/>
+        <w:rPr>
+          <w:lang w:val="en-GB"/>
+        </w:rPr>
+      </w:pPr>
+      <w:r>
+        <w:rPr>
+          <w:lang w:val="en-GB"/>
+        </w:rPr>
+        <w:t xml:space="preserve">A warning if the user’s hardware does not support low latency sound processing. The operating </w:t>
+      </w:r>
+      <w:r>
+        <w:rPr>
+          <w:lang w:val="en-GB"/>
+        </w:rPr>
+        <w:t xml:space="preserve">categorizes device hardware by its audio performance: So-called pro-audio devices must guarantee a maximum sound latency of 20 </w:t>
+      </w:r>
+      <w:proofErr w:type="spellStart"/>
+      <w:r>
+        <w:rPr>
+          <w:lang w:val="en-GB"/>
+        </w:rPr>
+        <w:t>ms</w:t>
+      </w:r>
+      <w:proofErr w:type="spellEnd"/>
+      <w:r>
+        <w:rPr>
+          <w:lang w:val="en-GB"/>
+        </w:rPr>
+        <w:t xml:space="preserve"> and low-latency devices must guarantee a maximum sound latency of 45 </w:t>
+      </w:r>
+      <w:proofErr w:type="spellStart"/>
+      <w:r>
+        <w:rPr>
+          <w:lang w:val="en-GB"/>
+        </w:rPr>
+        <w:t>ms</w:t>
+      </w:r>
+      <w:proofErr w:type="spellEnd"/>
+      <w:r>
+        <w:rPr>
+          <w:lang w:val="en-GB"/>
+        </w:rPr>
+        <w:t xml:space="preserve"> </w:t>
+      </w:r>
+      <w:r>
+        <w:rPr>
+          <w:lang w:val="en-GB"/>
+        </w:rPr>
+        <w:fldChar w:fldCharType="begin"/>
+      </w:r>
+      <w:r>
+        <w:rPr>
+          <w:lang w:val="en-GB"/>
+        </w:rPr>
+        <w:instrText>ADDIN CITAVI.PLACEHOLDER f29d2528-b426-47f1-86ea-e20d13fff6e6 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</w:instrText>
+      </w:r>
+      <w:r>
+        <w:rPr>
+          <w:lang w:val="en-GB"/>
+        </w:rPr>
+        <w:fldChar w:fldCharType="separate"/>
+      </w:r>
+      <w:bookmarkStart w:id="19" w:name="_CTVP001f29d2528b42647f186eae20d13fff6e6"/>
+      <w:r>
+        <w:rPr>
+          <w:lang w:val="en-GB"/>
+        </w:rPr>
+        <w:t>(Superpowered Inc. 2017)</w:t>
+      </w:r>
+      <w:bookmarkEnd w:id="19"/>
+      <w:r>
+        <w:rPr>
+          <w:lang w:val="en-GB"/>
+        </w:rPr>
+        <w:fldChar w:fldCharType="end"/>
+      </w:r>
+      <w:r>
+        <w:rPr>
+          <w:lang w:val="en-GB"/>
+        </w:rPr>
+        <w:t xml:space="preserve">. If the app detects that it is run on a device which does not respect the pro-audio or low-latency specification, a corresponding message is displayed to the user that he might experience audio latencies of 20/45 </w:t>
+      </w:r>
+      <w:proofErr w:type="spellStart"/>
+      <w:r>
+        <w:rPr>
+          <w:lang w:val="en-GB"/>
+        </w:rPr>
+        <w:t>ms</w:t>
+      </w:r>
+      <w:proofErr w:type="spellEnd"/>
+      <w:r>
+        <w:rPr>
+          <w:lang w:val="en-GB"/>
+        </w:rPr>
+        <w:t xml:space="preserve"> or more. This message is also displayed as a non-modal bottom sheet.</w:t>
+      </w:r>
+    </w:p>
+    <w:p>
+      <w:pPr>
+        <w:pStyle w:val="berschrift2"/>
+        <w:numPr>
+          <w:ilvl w:val="1"/>
+          <w:numId w:val="1"/>
+        </w:numPr>
+        <w:rPr>
+          <w:lang w:val="en-GB"/>
+        </w:rPr>
+      </w:pPr>
+      <w:r>
+        <w:rPr>
+          <w:lang w:val="en-GB"/>
+        </w:rPr>
+        <w:t>Settings screen and hearing test</w:t>
+      </w:r>
+    </w:p>
+    <w:p>
+      <w:pPr>
+        <w:pStyle w:val="berschrift1"/>
+        <w:numPr>
+          <w:ilvl w:val="0"/>
+          <w:numId w:val="1"/>
+        </w:numPr>
+        <w:rPr>
+          <w:lang w:val="en-GB"/>
+        </w:rPr>
+      </w:pPr>
+      <w:r>
+        <w:rPr>
+          <w:lang w:val="en-GB"/>
+        </w:rPr>
+        <w:t>Architecture of backend code</w:t>
+      </w:r>
+    </w:p>
+    <w:p>
+      <w:pPr>
+        <w:pStyle w:val="berschrift2"/>
+        <w:numPr>
+          <w:ilvl w:val="1"/>
+          <w:numId w:val="1"/>
+        </w:numPr>
+        <w:rPr>
+          <w:lang w:val="en-GB"/>
+        </w:rPr>
+      </w:pPr>
+      <w:r>
+        <w:rPr>
+          <w:lang w:val="en-GB"/>
+        </w:rPr>
+        <w:t>Sound processing core</w:t>
+      </w:r>
+    </w:p>
+    <w:p>
+      <w:pPr>
+        <w:jc w:val="both"/>
+        <w:rPr>
+          <w:lang w:val="en-GB"/>
+        </w:rPr>
+      </w:pPr>
+      <w:r>
+        <w:rPr>
+          <w:lang w:val="en-GB"/>
+        </w:rPr>
+        <w:t>The reasons for sound latency can be divided into two separate groups: Latency induced by the device hardware and operating system and latency induced by the app. The former cannot be influenced by application developers why the latter can. Therefore, this section focuses on latency induced by the app.</w:t>
+      </w:r>
+    </w:p>
+    <w:p>
+      <w:pPr>
+        <w:jc w:val="both"/>
+        <w:rPr>
+          <w:lang w:val="en-GB"/>
+        </w:rPr>
+      </w:pPr>
+      <w:r>
+        <w:rPr>
+          <w:lang w:val="en-GB"/>
+        </w:rPr>
+        <w:t>Firstly, all unnecessary software layers must be removed as each software layer adds latency. For that reason, sound processing code is written in C++ to avoid the JVM software layer.</w:t>
+      </w:r>
+      <w:r>
+        <w:rPr>
+          <w:lang w:val="en-GB"/>
+        </w:rPr>
+        <w:t xml:space="preserve"> To simplify access to audio data, the Superpowered Audio SDK was leveraged which claims to be the “</w:t>
+      </w:r>
+      <w:r>
+        <w:rPr>
+          <w:lang w:val="en-GB"/>
+        </w:rPr>
+        <w:t>Fastest Mobile Audio Engine for</w:t>
+      </w:r>
+      <w:r>
+        <w:rPr>
+          <w:lang w:val="en-GB"/>
+        </w:rPr>
+        <w:t xml:space="preserve"> </w:t>
+      </w:r>
+      <w:r>
+        <w:rPr>
+          <w:lang w:val="en-GB"/>
+        </w:rPr>
+        <w:t>Games, VR, Music and Interactive Audio Apps</w:t>
+      </w:r>
+      <w:r>
+        <w:rPr>
+          <w:lang w:val="en-GB"/>
+        </w:rPr>
+        <w:t xml:space="preserve">” </w:t>
+      </w:r>
+      <w:r>
+        <w:rPr>
+          <w:lang w:val="en-GB"/>
+        </w:rPr>
+        <w:fldChar w:fldCharType="begin"/>
+      </w:r>
+      <w:r>
+        <w:rPr>
+          <w:lang w:val="en-GB"/>
+        </w:rPr>
+        <w:instrText>ADDIN CITAVI.PLACEHOLDER 82d12d2f-24e8-41db-88c3-7f6375d770bb 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</w:instrText>
+      </w:r>
+      <w:r>
+        <w:rPr>
+          <w:lang w:val="en-GB"/>
+        </w:rPr>
+        <w:fldChar w:fldCharType="separate"/>
+      </w:r>
+      <w:bookmarkStart w:id="20" w:name="_CTVP00182d12d2f24e841db88c37f6375d770bb"/>
+      <w:r>
+        <w:rPr>
+          <w:lang w:val="en-GB"/>
+        </w:rPr>
+        <w:t>(Superpowered Inc. 2017)</w:t>
+      </w:r>
+      <w:bookmarkEnd w:id="20"/>
+      <w:r>
+        <w:rPr>
+          <w:lang w:val="en-GB"/>
+        </w:rPr>
+        <w:fldChar w:fldCharType="end"/>
+      </w:r>
+      <w:r>
+        <w:rPr>
+          <w:lang w:val="en-GB"/>
+        </w:rPr>
+        <w:t xml:space="preserve">. </w:t>
+      </w:r>
+    </w:p>
+    <w:p>
+      <w:pPr>
+        <w:jc w:val="both"/>
+        <w:rPr>
+          <w:lang w:val="en-GB"/>
+        </w:rPr>
+      </w:pPr>
+      <w:r>
+        <w:rPr>
+          <w:lang w:val="en-GB"/>
+        </w:rPr>
+        <w:t xml:space="preserve">Audio latency induced be the app is solely caused by the fact that all operations performed during the processing of the sound take time. Firstly, some operations require the microphone to record several samples of audio before even being able to begin processing (like e. g. the Fourier transformations that are used to apply the equalizer). But other operations (like memory access) also take time. Hence, every operation must be evaluated and if any operation is found to be not necessary, it must be removed. All remaining operations must be designed in a way that optimizes the time it takes to execute them. For example, operations should use pointers to access memory to avoid unnecessary copies of objects. </w:t>
+      </w:r>
+      <w:bookmarkStart w:id="21" w:name="_GoBack"/>
+      <w:bookmarkEnd w:id="21"/>
+    </w:p>
+    <w:p>
+      <w:pPr>
+        <w:jc w:val="both"/>
         <w:rPr>
           <w:rFonts w:asciiTheme="majorHAnsi" w:eastAsiaTheme="majorEastAsia" w:hAnsiTheme="majorHAnsi" w:cstheme="majorBidi"/>
           <w:color w:val="2F5496" w:themeColor="accent1" w:themeShade="BF"/>
@@ -2513,13 +3114,15 @@
         <w:rPr>
           <w:lang w:val="en-GB"/>
         </w:rPr>
-        <w:lastRenderedPageBreak/>
         <w:br w:type="page"/>
       </w:r>
     </w:p>
     <w:p>
       <w:pPr>
         <w:pStyle w:val="CitaviBibliographyHeading"/>
+        <w:rPr>
+          <w:lang w:val="en-GB"/>
+        </w:rPr>
       </w:pPr>
       <w:r>
         <w:rPr>
@@ -2529,7 +3132,7 @@
         <w:fldChar w:fldCharType="begin"/>
       </w:r>
       <w:r>
-        <w:instrText>ADDIN CITAVI.BIBLIOGRAPHY 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</w:instrText>
+        <w:instrText>ADDIN CITAVI.BIBLIOGRAPHY 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</w:instrText>
       </w:r>
       <w:r>
         <w:rPr>
@@ -2537,48 +3140,64 @@
         </w:rPr>
         <w:fldChar w:fldCharType="separate"/>
       </w:r>
-      <w:bookmarkStart w:id="17" w:name="_CTVBIBLIOGRAPHY1"/>
-      <w:bookmarkStart w:id="18" w:name="_Toc506684679"/>
-      <w:bookmarkEnd w:id="17"/>
-      <w:r>
+      <w:bookmarkStart w:id="22" w:name="_CTVBIBLIOGRAPHY1"/>
+      <w:bookmarkEnd w:id="22"/>
+      <w:r>
+        <w:rPr>
+          <w:lang w:val="en-GB"/>
+        </w:rPr>
         <w:t>Literature</w:t>
       </w:r>
-      <w:bookmarkEnd w:id="18"/>
     </w:p>
     <w:p>
       <w:pPr>
         <w:pStyle w:val="CitaviBibliographyEntry"/>
       </w:pPr>
-      <w:bookmarkStart w:id="19" w:name="_CTVL001a496b8d55fcb422b991c47f90ea9f1f5"/>
-      <w:r>
-        <w:t xml:space="preserve">Kießling, Jürgen (2001): Strategien zur Anpassung von Hörgeräten. In: </w:t>
-      </w:r>
-      <w:bookmarkEnd w:id="19"/>
-      <w:r>
-        <w:rPr>
-          <w:i/>
-        </w:rPr>
-        <w:t xml:space="preserve">EINBLICKE - Forschungsmagazin der Carl von Ossietzky Universität Oldenburg </w:t>
-      </w:r>
-      <w:r>
-        <w:t>2001 (33). Online verfügbar unter http://www.presse.uni-oldenburg.de/einblicke/33/7kiessling.pdf, zuletzt geprüft am 20.01.2018.</w:t>
+      <w:bookmarkStart w:id="23" w:name="_CTVL001536ac88a6fa64e12b816362ccb5b818a"/>
+      <w:r>
+        <w:t>Google LLC (2014): Material Design. Online verfügbar unter https://material.io/, zuletzt geprüft am 17.03.2018.</w:t>
       </w:r>
     </w:p>
     <w:p>
       <w:pPr>
         <w:pStyle w:val="CitaviBibliographyEntry"/>
       </w:pPr>
-      <w:bookmarkStart w:id="20" w:name="_CTVL001b5c662d7046845c8adc3da603083fe5d"/>
+      <w:bookmarkStart w:id="24" w:name="_CTVL001a496b8d55fcb422b991c47f90ea9f1f5"/>
+      <w:bookmarkEnd w:id="23"/>
+      <w:r>
+        <w:t xml:space="preserve">Kießling, Jürgen (2001): Strategien zur Anpassung von Hörgeräten. In: </w:t>
+      </w:r>
+      <w:bookmarkEnd w:id="24"/>
+      <w:r>
+        <w:rPr>
+          <w:i/>
+        </w:rPr>
+        <w:t xml:space="preserve">EINBLICKE - Forschungsmagazin der Carl von Ossietzky Universität Oldenburg </w:t>
+      </w:r>
+      <w:r>
+        <w:t>2001 (33). Online verfügbar unter http://www.presse.uni-oldenburg.de/einblicke/33/7kiessling.pdf, zuletzt geprüft am 20.01.2018.</w:t>
+      </w:r>
+    </w:p>
+    <w:p>
+      <w:pPr>
+        <w:pStyle w:val="CitaviBibliographyEntry"/>
+      </w:pPr>
+      <w:bookmarkStart w:id="25" w:name="_CTVL001b5c662d7046845c8adc3da603083fe5d"/>
       <w:r>
         <w:rPr>
           <w:lang w:val="en-GB"/>
         </w:rPr>
         <w:t xml:space="preserve">Superpowered Inc. (2017): What Developers Can and Cannot Do to Lower Android Audio Latency. The Android Audio Low Latency Primer to Android’s 10ms Problem. </w:t>
       </w:r>
-      <w:r>
-        <w:t>Superpowered Blog. Online verfügbar unter http://superpowered.com/android-audio-low-latency-primer, zuletzt geprüft am 20.01.2018.</w:t>
-      </w:r>
-      <w:bookmarkEnd w:id="20"/>
+      <w:proofErr w:type="spellStart"/>
+      <w:r>
+        <w:t>Superpowered</w:t>
+      </w:r>
+      <w:proofErr w:type="spellEnd"/>
+      <w:r>
+        <w:t xml:space="preserve"> Blog. Online verfügbar unter http://superpowered.com/android-audio-low-latency-primer, zuletzt geprüft am 20.01.2018.</w:t>
+      </w:r>
+      <w:bookmarkEnd w:id="25"/>
     </w:p>
     <w:p>
       <w:pPr>
@@ -2609,7 +3228,7 @@
 
 <file path=word/comments.xml><?xml version="1.0" encoding="utf-8"?>
 <w:comments xmlns:wpc="http://schemas.microsoft.com/office/word/2010/wordprocessingCanvas" xmlns:cx="http://schemas.microsoft.com/office/drawing/2014/chartex" xmlns:cx1="http://schemas.microsoft.com/office/drawing/2015/9/8/chartex" xmlns:cx2="http://schemas.microsoft.com/office/drawing/2015/10/21/chartex" xmlns:cx3="http://schemas.microsoft.com/office/drawing/2016/5/9/chartex" xmlns:cx4="http://schemas.microsoft.com/office/drawing/2016/5/10/chartex" xmlns:cx5="http://schemas.microsoft.com/office/drawing/2016/5/11/chartex" xmlns:cx6="http://schemas.microsoft.com/office/drawing/2016/5/12/chartex" xmlns:cx7="http://schemas.microsoft.com/office/drawing/2016/5/13/chartex" xmlns:cx8="http://schemas.microsoft.com/office/drawing/2016/5/14/chartex" xmlns:mc="http://schemas.openxmlformats.org/markup-compatibility/2006" xmlns:aink="http://schemas.microsoft.com/office/drawing/2016/ink" xmlns:am3d="http://schemas.microsoft.com/office/drawing/2017/model3d" xmlns:o="urn:schemas-microsoft-com:office:office" xmlns:r="http://schemas.openxmlformats.org/officeDocument/2006/relationships" xmlns:m="http://schemas.openxmlformats.org/officeDocument/2006/math" xmlns:v="urn:schemas-microsoft-com:vml" xmlns:wp14="http://schemas.microsoft.com/office/word/2010/wordprocessingDrawing" xmlns:wp="http://schemas.openxmlformats.org/drawingml/2006/wordprocessingDrawing" xmlns:w10="urn:schemas-microsoft-com:office:word" xmlns:w="http://schemas.openxmlformats.org/wordprocessingml/2006/main" xmlns:w14="http://schemas.microsoft.com/office/word/2010/wordml" xmlns:w15="http://schemas.microsoft.com/office/word/2012/wordml" xmlns:w16cid="http://schemas.microsoft.com/office/word/2016/wordml/cid" xmlns:w16se="http://schemas.microsoft.com/office/word/2015/wordml/symex" xmlns:wpg="http://schemas.microsoft.com/office/word/2010/wordprocessingGroup" xmlns:wpi="http://schemas.microsoft.com/office/word/2010/wordprocessingInk" xmlns:wne="http://schemas.microsoft.com/office/word/2006/wordml" xmlns:wps="http://schemas.microsoft.com/office/word/2010/wordprocessingShape" mc:Ignorable="w14 w15 w16se w16cid wp14">
-  <w:comment w:id="2" w:author="ga59tim" w:date="2018-01-20T22:55:00Z" w:initials="g">
+  <w:comment w:id="1" w:author="ga59tim" w:date="2018-01-20T22:55:00Z" w:initials="g">
     <w:p>
       <w:pPr>
         <w:pStyle w:val="Kommentartext"/>
@@ -2620,12 +3239,22 @@
         </w:rPr>
         <w:annotationRef/>
       </w:r>
-      <w:r>
-        <w:t>Evidence needed</w:t>
-      </w:r>
+      <w:proofErr w:type="spellStart"/>
+      <w:r>
+        <w:t>Evidence</w:t>
+      </w:r>
+      <w:proofErr w:type="spellEnd"/>
+      <w:r>
+        <w:t xml:space="preserve"> </w:t>
+      </w:r>
+      <w:proofErr w:type="spellStart"/>
+      <w:r>
+        <w:t>needed</w:t>
+      </w:r>
+      <w:proofErr w:type="spellEnd"/>
     </w:p>
   </w:comment>
-  <w:comment w:id="8" w:author="ga59tim" w:date="2018-02-18T02:28:00Z" w:initials="g">
+  <w:comment w:id="15" w:author="ga59tim" w:date="2018-02-18T02:34:00Z" w:initials="g">
     <w:p>
       <w:pPr>
         <w:pStyle w:val="Kommentartext"/>
@@ -2636,12 +3265,14 @@
         </w:rPr>
         <w:annotationRef/>
       </w:r>
-      <w:r>
-        <w:t>Evidence</w:t>
-      </w:r>
+      <w:proofErr w:type="spellStart"/>
+      <w:r>
+        <w:t>evidence</w:t>
+      </w:r>
+      <w:proofErr w:type="spellEnd"/>
     </w:p>
   </w:comment>
-  <w:comment w:id="14" w:author="ga59tim" w:date="2018-02-18T02:34:00Z" w:initials="g">
+  <w:comment w:id="17" w:author="ga59tim" w:date="2018-02-18T02:36:00Z" w:initials="g">
     <w:p>
       <w:pPr>
         <w:pStyle w:val="Kommentartext"/>
@@ -2652,25 +3283,11 @@
         </w:rPr>
         <w:annotationRef/>
       </w:r>
+      <w:proofErr w:type="spellStart"/>
       <w:r>
         <w:t>evidence</w:t>
       </w:r>
-    </w:p>
-  </w:comment>
-  <w:comment w:id="16" w:author="ga59tim" w:date="2018-02-18T02:36:00Z" w:initials="g">
-    <w:p>
-      <w:pPr>
-        <w:pStyle w:val="Kommentartext"/>
-      </w:pPr>
-      <w:r>
-        <w:rPr>
-          <w:rStyle w:val="Kommentarzeichen"/>
-        </w:rPr>
-        <w:annotationRef/>
-      </w:r>
-      <w:r>
-        <w:t>evidence</w:t>
-      </w:r>
+      <w:proofErr w:type="spellEnd"/>
     </w:p>
   </w:comment>
 </w:comments>
@@ -2679,7 +3296,6 @@
 <file path=word/commentsExtended.xml><?xml version="1.0" encoding="utf-8"?>
 <w15:commentsEx xmlns:wpc="http://schemas.microsoft.com/office/word/2010/wordprocessingCanvas" xmlns:cx="http://schemas.microsoft.com/office/drawing/2014/chartex" xmlns:cx1="http://schemas.microsoft.com/office/drawing/2015/9/8/chartex" xmlns:cx2="http://schemas.microsoft.com/office/drawing/2015/10/21/chartex" xmlns:cx3="http://schemas.microsoft.com/office/drawing/2016/5/9/chartex" xmlns:cx4="http://schemas.microsoft.com/office/drawing/2016/5/10/chartex" xmlns:cx5="http://schemas.microsoft.com/office/drawing/2016/5/11/chartex" xmlns:cx6="http://schemas.microsoft.com/office/drawing/2016/5/12/chartex" xmlns:cx7="http://schemas.microsoft.com/office/drawing/2016/5/13/chartex" xmlns:cx8="http://schemas.microsoft.com/office/drawing/2016/5/14/chartex" xmlns:mc="http://schemas.openxmlformats.org/markup-compatibility/2006" xmlns:aink="http://schemas.microsoft.com/office/drawing/2016/ink" xmlns:am3d="http://schemas.microsoft.com/office/drawing/2017/model3d" xmlns:o="urn:schemas-microsoft-com:office:office" xmlns:r="http://schemas.openxmlformats.org/officeDocument/2006/relationships" xmlns:m="http://schemas.openxmlformats.org/officeDocument/2006/math" xmlns:v="urn:schemas-microsoft-com:vml" xmlns:wp14="http://schemas.microsoft.com/office/word/2010/wordprocessingDrawing" xmlns:wp="http://schemas.openxmlformats.org/drawingml/2006/wordprocessingDrawing" xmlns:w10="urn:schemas-microsoft-com:office:word" xmlns:w="http://schemas.openxmlformats.org/wordprocessingml/2006/main" xmlns:w14="http://schemas.microsoft.com/office/word/2010/wordml" xmlns:w15="http://schemas.microsoft.com/office/word/2012/wordml" xmlns:w16cid="http://schemas.microsoft.com/office/word/2016/wordml/cid" xmlns:w16se="http://schemas.microsoft.com/office/word/2015/wordml/symex" xmlns:wpg="http://schemas.microsoft.com/office/word/2010/wordprocessingGroup" xmlns:wpi="http://schemas.microsoft.com/office/word/2010/wordprocessingInk" xmlns:wne="http://schemas.microsoft.com/office/word/2006/wordml" xmlns:wps="http://schemas.microsoft.com/office/word/2010/wordprocessingShape" mc:Ignorable="w14 w15 w16se w16cid wp14">
   <w15:commentEx w15:paraId="6311AE3B" w15:done="0"/>
-  <w15:commentEx w15:paraId="44488AE0" w15:done="0"/>
   <w15:commentEx w15:paraId="616520DD" w15:done="0"/>
   <w15:commentEx w15:paraId="44C3ED3C" w15:done="0"/>
 </w15:commentsEx>
@@ -2688,7 +3304,6 @@
 <file path=word/commentsIds.xml><?xml version="1.0" encoding="utf-8"?>
 <w16cid:commentsIds xmlns:wpc="http://schemas.microsoft.com/office/word/2010/wordprocessingCanvas" xmlns:cx="http://schemas.microsoft.com/office/drawing/2014/chartex" xmlns:cx1="http://schemas.microsoft.com/office/drawing/2015/9/8/chartex" xmlns:cx2="http://schemas.microsoft.com/office/drawing/2015/10/21/chartex" xmlns:cx3="http://schemas.microsoft.com/office/drawing/2016/5/9/chartex" xmlns:cx4="http://schemas.microsoft.com/office/drawing/2016/5/10/chartex" xmlns:cx5="http://schemas.microsoft.com/office/drawing/2016/5/11/chartex" xmlns:cx6="http://schemas.microsoft.com/office/drawing/2016/5/12/chartex" xmlns:cx7="http://schemas.microsoft.com/office/drawing/2016/5/13/chartex" xmlns:cx8="http://schemas.microsoft.com/office/drawing/2016/5/14/chartex" xmlns:mc="http://schemas.openxmlformats.org/markup-compatibility/2006" xmlns:aink="http://schemas.microsoft.com/office/drawing/2016/ink" xmlns:am3d="http://schemas.microsoft.com/office/drawing/2017/model3d" xmlns:o="urn:schemas-microsoft-com:office:office" xmlns:r="http://schemas.openxmlformats.org/officeDocument/2006/relationships" xmlns:m="http://schemas.openxmlformats.org/officeDocument/2006/math" xmlns:v="urn:schemas-microsoft-com:vml" xmlns:wp14="http://schemas.microsoft.com/office/word/2010/wordprocessingDrawing" xmlns:wp="http://schemas.openxmlformats.org/drawingml/2006/wordprocessingDrawing" xmlns:w10="urn:schemas-microsoft-com:office:word" xmlns:w="http://schemas.openxmlformats.org/wordprocessingml/2006/main" xmlns:w14="http://schemas.microsoft.com/office/word/2010/wordml" xmlns:w15="http://schemas.microsoft.com/office/word/2012/wordml" xmlns:w16cid="http://schemas.microsoft.com/office/word/2016/wordml/cid" xmlns:w16se="http://schemas.microsoft.com/office/word/2015/wordml/symex" xmlns:wpg="http://schemas.microsoft.com/office/word/2010/wordprocessingGroup" xmlns:wpi="http://schemas.microsoft.com/office/word/2010/wordprocessingInk" xmlns:wne="http://schemas.microsoft.com/office/word/2006/wordml" xmlns:wps="http://schemas.microsoft.com/office/word/2010/wordprocessingShape" mc:Ignorable="w14 w15 w16se w16cid wp14">
   <w16cid:commentId w16cid:paraId="6311AE3B" w16cid:durableId="1E0E4775"/>
-  <w16cid:commentId w16cid:paraId="44488AE0" w16cid:durableId="1E336336"/>
   <w16cid:commentId w16cid:paraId="616520DD" w16cid:durableId="1E3364B3"/>
   <w16cid:commentId w16cid:paraId="44C3ED3C" w16cid:durableId="1E33653A"/>
 </w16cid:commentsIds>
@@ -2729,6 +3344,7 @@
         <w:docPartUnique/>
       </w:docPartObj>
     </w:sdtPr>
+    <w:sdtEndPr/>
     <w:sdtContent>
       <w:p>
         <w:pPr>
@@ -3141,6 +3757,119 @@
     </w:lvl>
   </w:abstractNum>
   <w:abstractNum w:abstractNumId="11" w15:restartNumberingAfterBreak="0">
+    <w:nsid w:val="2AE3032E"/>
+    <w:multiLevelType w:val="hybridMultilevel"/>
+    <w:tmpl w:val="4072C99C"/>
+    <w:lvl w:ilvl="0" w:tplc="04070001">
+      <w:start w:val="1"/>
+      <w:numFmt w:val="bullet"/>
+      <w:lvlText w:val=""/>
+      <w:lvlJc w:val="left"/>
+      <w:pPr>
+        <w:ind w:left="720" w:hanging="360"/>
+      </w:pPr>
+      <w:rPr>
+        <w:rFonts w:ascii="Symbol" w:hAnsi="Symbol" w:hint="default"/>
+      </w:rPr>
+    </w:lvl>
+    <w:lvl w:ilvl="1" w:tplc="04070003" w:tentative="1">
+      <w:start w:val="1"/>
+      <w:numFmt w:val="bullet"/>
+      <w:lvlText w:val="o"/>
+      <w:lvlJc w:val="left"/>
+      <w:pPr>
+        <w:ind w:left="1440" w:hanging="360"/>
+      </w:pPr>
+      <w:rPr>
+        <w:rFonts w:ascii="Courier New" w:hAnsi="Courier New" w:cs="Courier New" w:hint="default"/>
+      </w:rPr>
+    </w:lvl>
+    <w:lvl w:ilvl="2" w:tplc="04070005" w:tentative="1">
+      <w:start w:val="1"/>
+      <w:numFmt w:val="bullet"/>
+      <w:lvlText w:val=""/>
+      <w:lvlJc w:val="left"/>
+      <w:pPr>
+        <w:ind w:left="2160" w:hanging="360"/>
+      </w:pPr>
+      <w:rPr>
+        <w:rFonts w:ascii="Wingdings" w:hAnsi="Wingdings" w:hint="default"/>
+      </w:rPr>
+    </w:lvl>
+    <w:lvl w:ilvl="3" w:tplc="04070001" w:tentative="1">
+      <w:start w:val="1"/>
+      <w:numFmt w:val="bullet"/>
+      <w:lvlText w:val=""/>
+      <w:lvlJc w:val="left"/>
+      <w:pPr>
+        <w:ind w:left="2880" w:hanging="360"/>
+      </w:pPr>
+      <w:rPr>
+        <w:rFonts w:ascii="Symbol" w:hAnsi="Symbol" w:hint="default"/>
+      </w:rPr>
+    </w:lvl>
+    <w:lvl w:ilvl="4" w:tplc="04070003" w:tentative="1">
+      <w:start w:val="1"/>
+      <w:numFmt w:val="bullet"/>
+      <w:lvlText w:val="o"/>
+      <w:lvlJc w:val="left"/>
+      <w:pPr>
+        <w:ind w:left="3600" w:hanging="360"/>
+      </w:pPr>
+      <w:rPr>
+        <w:rFonts w:ascii="Courier New" w:hAnsi="Courier New" w:cs="Courier New" w:hint="default"/>
+      </w:rPr>
+    </w:lvl>
+    <w:lvl w:ilvl="5" w:tplc="04070005" w:tentative="1">
+      <w:start w:val="1"/>
+      <w:numFmt w:val="bullet"/>
+      <w:lvlText w:val=""/>
+      <w:lvlJc w:val="left"/>
+      <w:pPr>
+        <w:ind w:left="4320" w:hanging="360"/>
+      </w:pPr>
+      <w:rPr>
+        <w:rFonts w:ascii="Wingdings" w:hAnsi="Wingdings" w:hint="default"/>
+      </w:rPr>
+    </w:lvl>
+    <w:lvl w:ilvl="6" w:tplc="04070001" w:tentative="1">
+      <w:start w:val="1"/>
+      <w:numFmt w:val="bullet"/>
+      <w:lvlText w:val=""/>
+      <w:lvlJc w:val="left"/>
+      <w:pPr>
+        <w:ind w:left="5040" w:hanging="360"/>
+      </w:pPr>
+      <w:rPr>
+        <w:rFonts w:ascii="Symbol" w:hAnsi="Symbol" w:hint="default"/>
+      </w:rPr>
+    </w:lvl>
+    <w:lvl w:ilvl="7" w:tplc="04070003" w:tentative="1">
+      <w:start w:val="1"/>
+      <w:numFmt w:val="bullet"/>
+      <w:lvlText w:val="o"/>
+      <w:lvlJc w:val="left"/>
+      <w:pPr>
+        <w:ind w:left="5760" w:hanging="360"/>
+      </w:pPr>
+      <w:rPr>
+        <w:rFonts w:ascii="Courier New" w:hAnsi="Courier New" w:cs="Courier New" w:hint="default"/>
+      </w:rPr>
+    </w:lvl>
+    <w:lvl w:ilvl="8" w:tplc="04070005" w:tentative="1">
+      <w:start w:val="1"/>
+      <w:numFmt w:val="bullet"/>
+      <w:lvlText w:val=""/>
+      <w:lvlJc w:val="left"/>
+      <w:pPr>
+        <w:ind w:left="6480" w:hanging="360"/>
+      </w:pPr>
+      <w:rPr>
+        <w:rFonts w:ascii="Wingdings" w:hAnsi="Wingdings" w:hint="default"/>
+      </w:rPr>
+    </w:lvl>
+  </w:abstractNum>
+  <w:abstractNum w:abstractNumId="12" w15:restartNumberingAfterBreak="0">
     <w:nsid w:val="36E82E68"/>
     <w:multiLevelType w:val="multilevel"/>
     <w:tmpl w:val="0407001F"/>
@@ -3226,7 +3955,7 @@
       </w:pPr>
     </w:lvl>
   </w:abstractNum>
-  <w:abstractNum w:abstractNumId="12" w15:restartNumberingAfterBreak="0">
+  <w:abstractNum w:abstractNumId="13" w15:restartNumberingAfterBreak="0">
     <w:nsid w:val="690523EE"/>
     <w:multiLevelType w:val="hybridMultilevel"/>
     <w:tmpl w:val="24646314"/>
@@ -3312,7 +4041,7 @@
       </w:pPr>
     </w:lvl>
   </w:abstractNum>
-  <w:abstractNum w:abstractNumId="13" w15:restartNumberingAfterBreak="0">
+  <w:abstractNum w:abstractNumId="14" w15:restartNumberingAfterBreak="0">
     <w:nsid w:val="6968078B"/>
     <w:multiLevelType w:val="multilevel"/>
     <w:tmpl w:val="0407001F"/>
@@ -3432,12 +4161,15 @@
     <w:abstractNumId w:val="9"/>
   </w:num>
   <w:num w:numId="12">
+    <w:abstractNumId w:val="13"/>
+  </w:num>
+  <w:num w:numId="13">
+    <w:abstractNumId w:val="14"/>
+  </w:num>
+  <w:num w:numId="14">
     <w:abstractNumId w:val="12"/>
   </w:num>
-  <w:num w:numId="13">
-    <w:abstractNumId w:val="13"/>
-  </w:num>
-  <w:num w:numId="14">
+  <w:num w:numId="15">
     <w:abstractNumId w:val="11"/>
   </w:num>
 </w:numbering>
@@ -4054,7 +4786,6 @@
   <w:style w:type="character" w:default="1" w:styleId="Absatz-Standardschriftart">
     <w:name w:val="Default Paragraph Font"/>
     <w:uiPriority w:val="1"/>
-    <w:semiHidden/>
     <w:unhideWhenUsed/>
   </w:style>
   <w:style w:type="table" w:default="1" w:styleId="NormaleTabelle">
@@ -8639,7 +9370,7 @@
 </file>
 
 <file path=customXml/itemProps2.xml><?xml version="1.0" encoding="utf-8"?>
-<ds:datastoreItem xmlns:ds="http://schemas.openxmlformats.org/officeDocument/2006/customXml" ds:itemID="{C37B57B7-34E7-4AC4-99E2-71FBC553EA5F}">
+<ds:datastoreItem xmlns:ds="http://schemas.openxmlformats.org/officeDocument/2006/customXml" ds:itemID="{E0A00ACC-EE07-46F2-8CE9-0C98FAF2BA8E}">
   <ds:schemaRefs>
     <ds:schemaRef ds:uri="http://schemas.openxmlformats.org/officeDocument/2006/bibliography"/>
   </ds:schemaRefs>

</xml_diff>